<commit_message>
Refactor HTML and Vue.js files for improved structure and clarity + report done
</commit_message>
<xml_diff>
--- a/BilanTP-vue.js_superhero-Kyllian_Levent.docx
+++ b/BilanTP-vue.js_superhero-Kyllian_Levent.docx
@@ -1,6 +1,6 @@
 
 <file path=word/document.xml><?xml version="1.0" encoding="utf-8"?>
-<w:document xmlns:wpc="http://schemas.microsoft.com/office/word/2010/wordprocessingCanvas" xmlns:cx="http://schemas.microsoft.com/office/drawing/2014/chartex" xmlns:mc="http://schemas.openxmlformats.org/markup-compatibility/2006" xmlns:o="urn:schemas-microsoft-com:office:office" xmlns:r="http://schemas.openxmlformats.org/officeDocument/2006/relationships" xmlns:m="http://schemas.openxmlformats.org/officeDocument/2006/math" xmlns:v="urn:schemas-microsoft-com:vml" xmlns:wp14="http://schemas.microsoft.com/office/word/2010/wordprocessingDrawing" xmlns:wp="http://schemas.openxmlformats.org/drawingml/2006/wordprocessingDrawing" xmlns:w10="urn:schemas-microsoft-com:office:word" xmlns:w="http://schemas.openxmlformats.org/wordprocessingml/2006/main" xmlns:w14="http://schemas.microsoft.com/office/word/2010/wordml" xmlns:w15="http://schemas.microsoft.com/office/word/2012/wordml" xmlns:w16se="http://schemas.microsoft.com/office/word/2015/wordml/symex" xmlns:wpg="http://schemas.microsoft.com/office/word/2010/wordprocessingGroup" xmlns:wpi="http://schemas.microsoft.com/office/word/2010/wordprocessingInk" xmlns:wne="http://schemas.microsoft.com/office/word/2006/wordml" xmlns:wps="http://schemas.microsoft.com/office/word/2010/wordprocessingShape" mc:Ignorable="w14 w15 w16se wp14">
+<w:document xmlns:wpc="http://schemas.microsoft.com/office/word/2010/wordprocessingCanvas" xmlns:cx="http://schemas.microsoft.com/office/drawing/2014/chartex" xmlns:cx1="http://schemas.microsoft.com/office/drawing/2015/9/8/chartex" xmlns:cx2="http://schemas.microsoft.com/office/drawing/2015/10/21/chartex" xmlns:cx3="http://schemas.microsoft.com/office/drawing/2016/5/9/chartex" xmlns:cx4="http://schemas.microsoft.com/office/drawing/2016/5/10/chartex" xmlns:cx5="http://schemas.microsoft.com/office/drawing/2016/5/11/chartex" xmlns:cx6="http://schemas.microsoft.com/office/drawing/2016/5/12/chartex" xmlns:cx7="http://schemas.microsoft.com/office/drawing/2016/5/13/chartex" xmlns:cx8="http://schemas.microsoft.com/office/drawing/2016/5/14/chartex" xmlns:mc="http://schemas.openxmlformats.org/markup-compatibility/2006" xmlns:aink="http://schemas.microsoft.com/office/drawing/2016/ink" xmlns:am3d="http://schemas.microsoft.com/office/drawing/2017/model3d" xmlns:o="urn:schemas-microsoft-com:office:office" xmlns:oel="http://schemas.microsoft.com/office/2019/extlst" xmlns:r="http://schemas.openxmlformats.org/officeDocument/2006/relationships" xmlns:m="http://schemas.openxmlformats.org/officeDocument/2006/math" xmlns:v="urn:schemas-microsoft-com:vml" xmlns:wp14="http://schemas.microsoft.com/office/word/2010/wordprocessingDrawing" xmlns:wp="http://schemas.openxmlformats.org/drawingml/2006/wordprocessingDrawing" xmlns:w10="urn:schemas-microsoft-com:office:word" xmlns:w="http://schemas.openxmlformats.org/wordprocessingml/2006/main" xmlns:w14="http://schemas.microsoft.com/office/word/2010/wordml" xmlns:w15="http://schemas.microsoft.com/office/word/2012/wordml" xmlns:w16cex="http://schemas.microsoft.com/office/word/2018/wordml/cex" xmlns:w16cid="http://schemas.microsoft.com/office/word/2016/wordml/cid" xmlns:w16="http://schemas.microsoft.com/office/word/2018/wordml" xmlns:w16du="http://schemas.microsoft.com/office/word/2023/wordml/word16du" xmlns:w16sdtdh="http://schemas.microsoft.com/office/word/2020/wordml/sdtdatahash" xmlns:w16sdtfl="http://schemas.microsoft.com/office/word/2024/wordml/sdtformatlock" xmlns:w16se="http://schemas.microsoft.com/office/word/2015/wordml/symex" xmlns:wpg="http://schemas.microsoft.com/office/word/2010/wordprocessingGroup" xmlns:wpi="http://schemas.microsoft.com/office/word/2010/wordprocessingInk" xmlns:wne="http://schemas.microsoft.com/office/word/2006/wordml" xmlns:wps="http://schemas.microsoft.com/office/word/2010/wordprocessingShape" mc:Ignorable="w14 w15 w16se w16cid w16 w16cex w16sdtdh w16sdtfl w16du wp14">
   <w:body>
     <w:p>
       <w:pPr>
@@ -19,7 +19,7 @@
         <w:rPr>
           <w:sz w:val="40"/>
         </w:rPr>
-        <w:t xml:space="preserve">  _____________________________________________</w:t>
+        <w:t xml:space="preserve"> Levent</w:t>
       </w:r>
     </w:p>
     <w:p>
@@ -39,19 +39,7 @@
         <w:rPr>
           <w:sz w:val="40"/>
         </w:rPr>
-        <w:t xml:space="preserve">  ________________</w:t>
-      </w:r>
-      <w:r>
-        <w:rPr>
-          <w:sz w:val="40"/>
-        </w:rPr>
-        <w:t>_____</w:t>
-      </w:r>
-      <w:r>
-        <w:rPr>
-          <w:sz w:val="40"/>
-        </w:rPr>
-        <w:t>______________________</w:t>
+        <w:t xml:space="preserve"> Kyllian</w:t>
       </w:r>
     </w:p>
     <w:p>
@@ -87,31 +75,27 @@
         <w:rPr>
           <w:sz w:val="40"/>
         </w:rPr>
-        <w:t xml:space="preserve">  </w:t>
+        <w:t xml:space="preserve"> </w:t>
       </w:r>
       <w:r>
         <w:rPr>
           <w:sz w:val="40"/>
         </w:rPr>
-        <w:t>______</w:t>
-      </w:r>
+        <w:t xml:space="preserve">Vue.JS </w:t>
+      </w:r>
+      <w:proofErr w:type="spellStart"/>
       <w:r>
         <w:rPr>
           <w:sz w:val="40"/>
         </w:rPr>
-        <w:t>___</w:t>
-      </w:r>
+        <w:t>Superhero</w:t>
+      </w:r>
+      <w:proofErr w:type="spellEnd"/>
       <w:r>
         <w:rPr>
           <w:sz w:val="40"/>
         </w:rPr>
-        <w:t>_____</w:t>
-      </w:r>
-      <w:r>
-        <w:rPr>
-          <w:sz w:val="40"/>
-        </w:rPr>
-        <w:t>______________________</w:t>
+        <w:t xml:space="preserve"> API</w:t>
       </w:r>
     </w:p>
     <w:p/>
@@ -127,8 +111,6 @@
           <w:szCs w:val="27"/>
         </w:rPr>
       </w:pPr>
-      <w:bookmarkStart w:id="0" w:name="_GoBack"/>
-      <w:bookmarkEnd w:id="0"/>
       <w:r>
         <w:rPr>
           <w:rStyle w:val="lev"/>
@@ -299,11 +281,6 @@
     <w:p>
       <w:pPr>
         <w:pStyle w:val="Titre2"/>
-        <w:rPr>
-          <w:rStyle w:val="lev"/>
-          <w:b/>
-          <w:bCs/>
-        </w:rPr>
       </w:pPr>
       <w:r>
         <w:rPr>
@@ -340,14 +317,21 @@
         <w:spacing w:before="100" w:beforeAutospacing="1" w:after="100" w:afterAutospacing="1"/>
       </w:pPr>
       <w:r>
-        <w:t xml:space="preserve">Fonctionnalité 1 : </w:t>
-      </w:r>
-      <w:r>
-        <w:t>d</w:t>
-      </w:r>
-      <w:r>
-        <w:t>écrivez brièvement.</w:t>
-      </w:r>
+        <w:t xml:space="preserve">Affichage : Affiche la liste de </w:t>
+      </w:r>
+      <w:proofErr w:type="spellStart"/>
+      <w:r>
+        <w:t>tout</w:t>
+      </w:r>
+      <w:proofErr w:type="spellEnd"/>
+      <w:r>
+        <w:t xml:space="preserve"> les </w:t>
+      </w:r>
+      <w:proofErr w:type="spellStart"/>
+      <w:r>
+        <w:t>superhero</w:t>
+      </w:r>
+      <w:proofErr w:type="spellEnd"/>
     </w:p>
     <w:p>
       <w:pPr>
@@ -359,13 +343,7 @@
         <w:spacing w:before="100" w:beforeAutospacing="1" w:after="100" w:afterAutospacing="1"/>
       </w:pPr>
       <w:r>
-        <w:t xml:space="preserve">Fonctionnalité 2 : </w:t>
-      </w:r>
-      <w:r>
-        <w:t>i</w:t>
-      </w:r>
-      <w:r>
-        <w:t>dem.</w:t>
+        <w:t>Stats : une checkbox pour afficher les stats des super héros</w:t>
       </w:r>
     </w:p>
     <w:p>
@@ -378,7 +356,219 @@
         <w:spacing w:before="100" w:beforeAutospacing="1" w:after="100" w:afterAutospacing="1"/>
       </w:pPr>
       <w:r>
-        <w:t>…</w:t>
+        <w:t xml:space="preserve">Recherche : permet de rechercher un </w:t>
+      </w:r>
+      <w:proofErr w:type="spellStart"/>
+      <w:r>
+        <w:t>superhero</w:t>
+      </w:r>
+      <w:proofErr w:type="spellEnd"/>
+      <w:r>
+        <w:t xml:space="preserve"> avec le nom</w:t>
+      </w:r>
+    </w:p>
+    <w:p>
+      <w:pPr>
+        <w:pStyle w:val="NormalWeb"/>
+        <w:numPr>
+          <w:ilvl w:val="1"/>
+          <w:numId w:val="8"/>
+        </w:numPr>
+        <w:spacing w:before="100" w:beforeAutospacing="1" w:after="100" w:afterAutospacing="1"/>
+      </w:pPr>
+      <w:r>
+        <w:t xml:space="preserve">Details : permet d’afficher tout les </w:t>
+      </w:r>
+      <w:proofErr w:type="spellStart"/>
+      <w:r>
+        <w:t>details</w:t>
+      </w:r>
+      <w:proofErr w:type="spellEnd"/>
+      <w:r>
+        <w:t xml:space="preserve"> d’un </w:t>
+      </w:r>
+      <w:proofErr w:type="spellStart"/>
+      <w:r>
+        <w:t>superhero</w:t>
+      </w:r>
+      <w:proofErr w:type="spellEnd"/>
+    </w:p>
+    <w:p>
+      <w:pPr>
+        <w:pStyle w:val="NormalWeb"/>
+        <w:numPr>
+          <w:ilvl w:val="1"/>
+          <w:numId w:val="8"/>
+        </w:numPr>
+        <w:spacing w:before="100" w:beforeAutospacing="1" w:after="100" w:afterAutospacing="1"/>
+      </w:pPr>
+      <w:r>
+        <w:t xml:space="preserve">Power matcher : permet de rechercher des </w:t>
+      </w:r>
+      <w:proofErr w:type="spellStart"/>
+      <w:r>
+        <w:t>superhero</w:t>
+      </w:r>
+      <w:proofErr w:type="spellEnd"/>
+      <w:r>
+        <w:t xml:space="preserve"> selon 3 critères de statistiques</w:t>
+      </w:r>
+    </w:p>
+    <w:p>
+      <w:pPr>
+        <w:pStyle w:val="NormalWeb"/>
+        <w:spacing w:before="100" w:beforeAutospacing="1" w:after="100" w:afterAutospacing="1"/>
+        <w:jc w:val="center"/>
+      </w:pPr>
+      <w:r>
+        <w:lastRenderedPageBreak/>
+        <w:drawing>
+          <wp:inline distT="0" distB="0" distL="0" distR="0" wp14:anchorId="6D136A80" wp14:editId="0FBA0E58">
+            <wp:extent cx="6645910" cy="6488430"/>
+            <wp:effectExtent l="0" t="0" r="2540" b="7620"/>
+            <wp:docPr id="16040417" name="Image 1" descr="Une image contenant texte, capture d’écran, logiciel, Icône d’ordinateur&#10;&#10;Description générée automatiquement"/>
+            <wp:cNvGraphicFramePr>
+              <a:graphicFrameLocks xmlns:a="http://schemas.openxmlformats.org/drawingml/2006/main" noChangeAspect="1"/>
+            </wp:cNvGraphicFramePr>
+            <a:graphic xmlns:a="http://schemas.openxmlformats.org/drawingml/2006/main">
+              <a:graphicData uri="http://schemas.openxmlformats.org/drawingml/2006/picture">
+                <pic:pic xmlns:pic="http://schemas.openxmlformats.org/drawingml/2006/picture">
+                  <pic:nvPicPr>
+                    <pic:cNvPr id="16040417" name="Image 1" descr="Une image contenant texte, capture d’écran, logiciel, Icône d’ordinateur&#10;&#10;Description générée automatiquement"/>
+                    <pic:cNvPicPr/>
+                  </pic:nvPicPr>
+                  <pic:blipFill>
+                    <a:blip r:embed="rId8"/>
+                    <a:stretch>
+                      <a:fillRect/>
+                    </a:stretch>
+                  </pic:blipFill>
+                  <pic:spPr>
+                    <a:xfrm>
+                      <a:off x="0" y="0"/>
+                      <a:ext cx="6645910" cy="6488430"/>
+                    </a:xfrm>
+                    <a:prstGeom prst="rect">
+                      <a:avLst/>
+                    </a:prstGeom>
+                  </pic:spPr>
+                </pic:pic>
+              </a:graphicData>
+            </a:graphic>
+          </wp:inline>
+        </w:drawing>
+      </w:r>
+      <w:r>
+        <w:lastRenderedPageBreak/>
+        <w:drawing>
+          <wp:inline distT="0" distB="0" distL="0" distR="0" wp14:anchorId="717B7A8D" wp14:editId="3600019C">
+            <wp:extent cx="3324225" cy="3241643"/>
+            <wp:effectExtent l="0" t="0" r="0" b="0"/>
+            <wp:docPr id="1735283359" name="Image 1" descr="Une image contenant texte, capture d’écran, Site web, Page web&#10;&#10;Description générée automatiquement"/>
+            <wp:cNvGraphicFramePr>
+              <a:graphicFrameLocks xmlns:a="http://schemas.openxmlformats.org/drawingml/2006/main" noChangeAspect="1"/>
+            </wp:cNvGraphicFramePr>
+            <a:graphic xmlns:a="http://schemas.openxmlformats.org/drawingml/2006/main">
+              <a:graphicData uri="http://schemas.openxmlformats.org/drawingml/2006/picture">
+                <pic:pic xmlns:pic="http://schemas.openxmlformats.org/drawingml/2006/picture">
+                  <pic:nvPicPr>
+                    <pic:cNvPr id="1735283359" name="Image 1" descr="Une image contenant texte, capture d’écran, Site web, Page web&#10;&#10;Description générée automatiquement"/>
+                    <pic:cNvPicPr/>
+                  </pic:nvPicPr>
+                  <pic:blipFill>
+                    <a:blip r:embed="rId9"/>
+                    <a:stretch>
+                      <a:fillRect/>
+                    </a:stretch>
+                  </pic:blipFill>
+                  <pic:spPr>
+                    <a:xfrm>
+                      <a:off x="0" y="0"/>
+                      <a:ext cx="3343248" cy="3260193"/>
+                    </a:xfrm>
+                    <a:prstGeom prst="rect">
+                      <a:avLst/>
+                    </a:prstGeom>
+                  </pic:spPr>
+                </pic:pic>
+              </a:graphicData>
+            </a:graphic>
+          </wp:inline>
+        </w:drawing>
+      </w:r>
+      <w:r>
+        <w:drawing>
+          <wp:inline distT="0" distB="0" distL="0" distR="0" wp14:anchorId="08A411E6" wp14:editId="4CF4A686">
+            <wp:extent cx="3314700" cy="3232357"/>
+            <wp:effectExtent l="0" t="0" r="0" b="6350"/>
+            <wp:docPr id="171752647" name="Image 1" descr="Une image contenant texte, capture d’écran, Police, nombre&#10;&#10;Description générée automatiquement"/>
+            <wp:cNvGraphicFramePr>
+              <a:graphicFrameLocks xmlns:a="http://schemas.openxmlformats.org/drawingml/2006/main" noChangeAspect="1"/>
+            </wp:cNvGraphicFramePr>
+            <a:graphic xmlns:a="http://schemas.openxmlformats.org/drawingml/2006/main">
+              <a:graphicData uri="http://schemas.openxmlformats.org/drawingml/2006/picture">
+                <pic:pic xmlns:pic="http://schemas.openxmlformats.org/drawingml/2006/picture">
+                  <pic:nvPicPr>
+                    <pic:cNvPr id="171752647" name="Image 1" descr="Une image contenant texte, capture d’écran, Police, nombre&#10;&#10;Description générée automatiquement"/>
+                    <pic:cNvPicPr/>
+                  </pic:nvPicPr>
+                  <pic:blipFill>
+                    <a:blip r:embed="rId10"/>
+                    <a:stretch>
+                      <a:fillRect/>
+                    </a:stretch>
+                  </pic:blipFill>
+                  <pic:spPr>
+                    <a:xfrm>
+                      <a:off x="0" y="0"/>
+                      <a:ext cx="3327434" cy="3244775"/>
+                    </a:xfrm>
+                    <a:prstGeom prst="rect">
+                      <a:avLst/>
+                    </a:prstGeom>
+                  </pic:spPr>
+                </pic:pic>
+              </a:graphicData>
+            </a:graphic>
+          </wp:inline>
+        </w:drawing>
+      </w:r>
+      <w:r>
+        <w:drawing>
+          <wp:inline distT="0" distB="0" distL="0" distR="0" wp14:anchorId="48872E00" wp14:editId="4674CF5F">
+            <wp:extent cx="3781425" cy="3691821"/>
+            <wp:effectExtent l="0" t="0" r="0" b="4445"/>
+            <wp:docPr id="1844580922" name="Image 1" descr="Une image contenant texte, capture d’écran, logiciel, Page web&#10;&#10;Description générée automatiquement"/>
+            <wp:cNvGraphicFramePr>
+              <a:graphicFrameLocks xmlns:a="http://schemas.openxmlformats.org/drawingml/2006/main" noChangeAspect="1"/>
+            </wp:cNvGraphicFramePr>
+            <a:graphic xmlns:a="http://schemas.openxmlformats.org/drawingml/2006/main">
+              <a:graphicData uri="http://schemas.openxmlformats.org/drawingml/2006/picture">
+                <pic:pic xmlns:pic="http://schemas.openxmlformats.org/drawingml/2006/picture">
+                  <pic:nvPicPr>
+                    <pic:cNvPr id="1844580922" name="Image 1" descr="Une image contenant texte, capture d’écran, logiciel, Page web&#10;&#10;Description générée automatiquement"/>
+                    <pic:cNvPicPr/>
+                  </pic:nvPicPr>
+                  <pic:blipFill>
+                    <a:blip r:embed="rId11"/>
+                    <a:stretch>
+                      <a:fillRect/>
+                    </a:stretch>
+                  </pic:blipFill>
+                  <pic:spPr>
+                    <a:xfrm>
+                      <a:off x="0" y="0"/>
+                      <a:ext cx="3788961" cy="3699178"/>
+                    </a:xfrm>
+                    <a:prstGeom prst="rect">
+                      <a:avLst/>
+                    </a:prstGeom>
+                  </pic:spPr>
+                </pic:pic>
+              </a:graphicData>
+            </a:graphic>
+          </wp:inline>
+        </w:drawing>
       </w:r>
     </w:p>
     <w:p>
@@ -469,6 +659,7 @@
           <w:rStyle w:val="lev"/>
           <w:b w:val="0"/>
         </w:rPr>
+        <w:lastRenderedPageBreak/>
         <w:t>Fonctionnalités visibles</w:t>
       </w:r>
       <w:r>
@@ -508,7 +699,6 @@
           <w:rStyle w:val="lev"/>
           <w:b w:val="0"/>
         </w:rPr>
-        <w:lastRenderedPageBreak/>
         <w:t>Aspects techniques</w:t>
       </w:r>
       <w:r>
@@ -519,6 +709,2265 @@
       </w:r>
       <w:r>
         <w:t xml:space="preserve"> expliquez les choix techniques réalisés (ex. : technologies utilisées, structure du code, organisation des composants) et leur impact sur l'efficacité ou la performance de l'application.</w:t>
+      </w:r>
+    </w:p>
+    <w:p>
+      <w:pPr>
+        <w:pStyle w:val="NormalWeb"/>
+        <w:spacing w:before="100" w:beforeAutospacing="1" w:after="100" w:afterAutospacing="1"/>
+      </w:pPr>
+    </w:p>
+    <w:p>
+      <w:pPr>
+        <w:pStyle w:val="NormalWeb"/>
+        <w:numPr>
+          <w:ilvl w:val="1"/>
+          <w:numId w:val="8"/>
+        </w:numPr>
+        <w:spacing w:before="100" w:beforeAutospacing="1" w:after="100" w:afterAutospacing="1"/>
+      </w:pPr>
+      <w:r>
+        <w:t xml:space="preserve">Commençons </w:t>
+      </w:r>
+      <w:proofErr w:type="spellStart"/>
+      <w:r>
+        <w:t>part</w:t>
+      </w:r>
+      <w:proofErr w:type="spellEnd"/>
+      <w:r>
+        <w:t xml:space="preserve"> la </w:t>
+      </w:r>
+      <w:proofErr w:type="spellStart"/>
+      <w:r>
+        <w:t>presentation</w:t>
+      </w:r>
+      <w:proofErr w:type="spellEnd"/>
+      <w:r>
+        <w:t xml:space="preserve"> de l’index : </w:t>
+      </w:r>
+    </w:p>
+    <w:p>
+      <w:pPr>
+        <w:jc w:val="center"/>
+      </w:pPr>
+      <w:r>
+        <w:drawing>
+          <wp:inline distT="0" distB="0" distL="0" distR="0" wp14:anchorId="73E29D37" wp14:editId="1DB3DF58">
+            <wp:extent cx="6645910" cy="3351530"/>
+            <wp:effectExtent l="0" t="0" r="2540" b="1270"/>
+            <wp:docPr id="1433796169" name="Image 1" descr="Une image contenant texte, capture d’écran, menu&#10;&#10;Description générée automatiquement"/>
+            <wp:cNvGraphicFramePr>
+              <a:graphicFrameLocks xmlns:a="http://schemas.openxmlformats.org/drawingml/2006/main" noChangeAspect="1"/>
+            </wp:cNvGraphicFramePr>
+            <a:graphic xmlns:a="http://schemas.openxmlformats.org/drawingml/2006/main">
+              <a:graphicData uri="http://schemas.openxmlformats.org/drawingml/2006/picture">
+                <pic:pic xmlns:pic="http://schemas.openxmlformats.org/drawingml/2006/picture">
+                  <pic:nvPicPr>
+                    <pic:cNvPr id="1433796169" name="Image 1" descr="Une image contenant texte, capture d’écran, menu&#10;&#10;Description générée automatiquement"/>
+                    <pic:cNvPicPr/>
+                  </pic:nvPicPr>
+                  <pic:blipFill>
+                    <a:blip r:embed="rId12"/>
+                    <a:stretch>
+                      <a:fillRect/>
+                    </a:stretch>
+                  </pic:blipFill>
+                  <pic:spPr>
+                    <a:xfrm>
+                      <a:off x="0" y="0"/>
+                      <a:ext cx="6645910" cy="3351530"/>
+                    </a:xfrm>
+                    <a:prstGeom prst="rect">
+                      <a:avLst/>
+                    </a:prstGeom>
+                  </pic:spPr>
+                </pic:pic>
+              </a:graphicData>
+            </a:graphic>
+          </wp:inline>
+        </w:drawing>
+      </w:r>
+    </w:p>
+    <w:p>
+      <w:pPr>
+        <w:pStyle w:val="NormalWeb"/>
+        <w:numPr>
+          <w:ilvl w:val="1"/>
+          <w:numId w:val="8"/>
+        </w:numPr>
+        <w:spacing w:before="100" w:beforeAutospacing="1" w:after="100" w:afterAutospacing="1"/>
+      </w:pPr>
+      <w:r>
+        <w:t xml:space="preserve">Dans le </w:t>
+      </w:r>
+      <w:proofErr w:type="spellStart"/>
+      <w:r>
+        <w:t>head</w:t>
+      </w:r>
+      <w:proofErr w:type="spellEnd"/>
+      <w:r>
+        <w:t xml:space="preserve"> on y import les composant vue.js et le </w:t>
+      </w:r>
+      <w:proofErr w:type="spellStart"/>
+      <w:r>
+        <w:t>bootstrap</w:t>
+      </w:r>
+      <w:proofErr w:type="spellEnd"/>
+      <w:r>
+        <w:t>.</w:t>
+      </w:r>
+    </w:p>
+    <w:p>
+      <w:pPr>
+        <w:pStyle w:val="NormalWeb"/>
+        <w:numPr>
+          <w:ilvl w:val="1"/>
+          <w:numId w:val="8"/>
+        </w:numPr>
+        <w:spacing w:before="100" w:beforeAutospacing="1" w:after="100" w:afterAutospacing="1"/>
+      </w:pPr>
+      <w:r>
+        <w:t xml:space="preserve">Le premier </w:t>
+      </w:r>
+      <w:proofErr w:type="spellStart"/>
+      <w:r>
+        <w:t>element</w:t>
+      </w:r>
+      <w:proofErr w:type="spellEnd"/>
+      <w:r>
+        <w:t xml:space="preserve"> du body est la div qui va contenir la </w:t>
+      </w:r>
+      <w:proofErr w:type="spellStart"/>
+      <w:r>
+        <w:t>navbar</w:t>
+      </w:r>
+      <w:proofErr w:type="spellEnd"/>
+      <w:r>
+        <w:t xml:space="preserve"> qui se trouve dans un autre fichier html que l’on importe plus bas dans le fichier.</w:t>
+      </w:r>
+    </w:p>
+    <w:p>
+      <w:pPr>
+        <w:pStyle w:val="NormalWeb"/>
+        <w:numPr>
+          <w:ilvl w:val="1"/>
+          <w:numId w:val="8"/>
+        </w:numPr>
+        <w:spacing w:before="100" w:beforeAutospacing="1" w:after="100" w:afterAutospacing="1"/>
+      </w:pPr>
+      <w:r>
+        <w:t xml:space="preserve">On </w:t>
+      </w:r>
+      <w:proofErr w:type="spellStart"/>
+      <w:r>
+        <w:t>demarre</w:t>
+      </w:r>
+      <w:proofErr w:type="spellEnd"/>
+      <w:r>
+        <w:t xml:space="preserve"> </w:t>
+      </w:r>
+      <w:proofErr w:type="spellStart"/>
+      <w:r>
+        <w:t>ensuitre</w:t>
+      </w:r>
+      <w:proofErr w:type="spellEnd"/>
+      <w:r>
+        <w:t xml:space="preserve"> la div app dans </w:t>
+      </w:r>
+      <w:proofErr w:type="spellStart"/>
+      <w:r>
+        <w:t>laquel</w:t>
+      </w:r>
+      <w:proofErr w:type="spellEnd"/>
+      <w:r>
+        <w:t xml:space="preserve"> on a le titre, le bouton qui permettra d’afficher </w:t>
+      </w:r>
+      <w:proofErr w:type="spellStart"/>
+      <w:r>
+        <w:t>lles</w:t>
+      </w:r>
+      <w:proofErr w:type="spellEnd"/>
+      <w:r>
+        <w:t xml:space="preserve"> stats puis la barre de recherche avec son bouton de </w:t>
+      </w:r>
+      <w:proofErr w:type="spellStart"/>
+      <w:r>
+        <w:t>reinitialisation</w:t>
+      </w:r>
+      <w:proofErr w:type="spellEnd"/>
+      <w:r>
+        <w:t>.</w:t>
+      </w:r>
+    </w:p>
+    <w:p>
+      <w:pPr>
+        <w:pStyle w:val="NormalWeb"/>
+        <w:spacing w:before="100" w:beforeAutospacing="1" w:after="100" w:afterAutospacing="1"/>
+      </w:pPr>
+    </w:p>
+    <w:p>
+      <w:pPr>
+        <w:pStyle w:val="NormalWeb"/>
+        <w:numPr>
+          <w:ilvl w:val="1"/>
+          <w:numId w:val="8"/>
+        </w:numPr>
+        <w:spacing w:before="100" w:beforeAutospacing="1" w:after="100" w:afterAutospacing="1"/>
+      </w:pPr>
+      <w:r>
+        <w:t xml:space="preserve">On a ensuite la div qui va afficher les super </w:t>
+      </w:r>
+      <w:proofErr w:type="spellStart"/>
+      <w:r>
+        <w:t>heros</w:t>
+      </w:r>
+      <w:proofErr w:type="spellEnd"/>
+      <w:r>
+        <w:t> :</w:t>
+      </w:r>
+    </w:p>
+    <w:p>
+      <w:pPr>
+        <w:jc w:val="center"/>
+      </w:pPr>
+      <w:r>
+        <w:lastRenderedPageBreak/>
+        <w:drawing>
+          <wp:inline distT="0" distB="0" distL="0" distR="0" wp14:anchorId="2454AF87" wp14:editId="5E9C9DB4">
+            <wp:extent cx="4219575" cy="2949590"/>
+            <wp:effectExtent l="0" t="0" r="0" b="3175"/>
+            <wp:docPr id="1197587854" name="Image 1" descr="Une image contenant texte, capture d’écran&#10;&#10;Description générée automatiquement"/>
+            <wp:cNvGraphicFramePr>
+              <a:graphicFrameLocks xmlns:a="http://schemas.openxmlformats.org/drawingml/2006/main" noChangeAspect="1"/>
+            </wp:cNvGraphicFramePr>
+            <a:graphic xmlns:a="http://schemas.openxmlformats.org/drawingml/2006/main">
+              <a:graphicData uri="http://schemas.openxmlformats.org/drawingml/2006/picture">
+                <pic:pic xmlns:pic="http://schemas.openxmlformats.org/drawingml/2006/picture">
+                  <pic:nvPicPr>
+                    <pic:cNvPr id="1197587854" name="Image 1" descr="Une image contenant texte, capture d’écran&#10;&#10;Description générée automatiquement"/>
+                    <pic:cNvPicPr/>
+                  </pic:nvPicPr>
+                  <pic:blipFill>
+                    <a:blip r:embed="rId13"/>
+                    <a:stretch>
+                      <a:fillRect/>
+                    </a:stretch>
+                  </pic:blipFill>
+                  <pic:spPr>
+                    <a:xfrm>
+                      <a:off x="0" y="0"/>
+                      <a:ext cx="4223529" cy="2952354"/>
+                    </a:xfrm>
+                    <a:prstGeom prst="rect">
+                      <a:avLst/>
+                    </a:prstGeom>
+                  </pic:spPr>
+                </pic:pic>
+              </a:graphicData>
+            </a:graphic>
+          </wp:inline>
+        </w:drawing>
+      </w:r>
+    </w:p>
+    <w:p>
+      <w:pPr>
+        <w:pStyle w:val="NormalWeb"/>
+        <w:numPr>
+          <w:ilvl w:val="1"/>
+          <w:numId w:val="8"/>
+        </w:numPr>
+        <w:spacing w:before="100" w:beforeAutospacing="1" w:after="100" w:afterAutospacing="1"/>
+      </w:pPr>
+      <w:r>
+        <w:t xml:space="preserve">La div est organisé de manière </w:t>
+      </w:r>
+      <w:proofErr w:type="spellStart"/>
+      <w:r>
+        <w:t>a</w:t>
+      </w:r>
+      <w:proofErr w:type="spellEnd"/>
+      <w:r>
+        <w:t xml:space="preserve"> ce que le style fonctionne le mieux possible pour que le site soit propre.</w:t>
+      </w:r>
+    </w:p>
+    <w:p>
+      <w:pPr>
+        <w:pStyle w:val="NormalWeb"/>
+        <w:numPr>
+          <w:ilvl w:val="1"/>
+          <w:numId w:val="8"/>
+        </w:numPr>
+        <w:spacing w:before="100" w:beforeAutospacing="1" w:after="100" w:afterAutospacing="1"/>
+      </w:pPr>
+      <w:r>
+        <w:t>Dans la seconde div on a l’</w:t>
+      </w:r>
+      <w:proofErr w:type="spellStart"/>
+      <w:r>
+        <w:t>element</w:t>
+      </w:r>
+      <w:proofErr w:type="spellEnd"/>
+      <w:r>
+        <w:t xml:space="preserve"> vue.js qui est un for pour afficher les </w:t>
+      </w:r>
+      <w:proofErr w:type="spellStart"/>
+      <w:r>
+        <w:t>hero</w:t>
+      </w:r>
+      <w:proofErr w:type="spellEnd"/>
+      <w:r>
+        <w:t xml:space="preserve"> dans le </w:t>
+      </w:r>
+      <w:proofErr w:type="spellStart"/>
+      <w:r>
+        <w:t>filltre</w:t>
+      </w:r>
+      <w:proofErr w:type="spellEnd"/>
+      <w:r>
+        <w:t xml:space="preserve"> que l’ont </w:t>
+      </w:r>
+      <w:proofErr w:type="spellStart"/>
+      <w:r>
+        <w:t>vera</w:t>
+      </w:r>
+      <w:proofErr w:type="spellEnd"/>
+      <w:r>
+        <w:t xml:space="preserve"> plus bas dans le code.</w:t>
+      </w:r>
+    </w:p>
+    <w:p>
+      <w:pPr>
+        <w:pStyle w:val="NormalWeb"/>
+        <w:numPr>
+          <w:ilvl w:val="1"/>
+          <w:numId w:val="8"/>
+        </w:numPr>
+        <w:spacing w:before="100" w:beforeAutospacing="1" w:after="100" w:afterAutospacing="1"/>
+      </w:pPr>
+      <w:r>
+        <w:t>On ouvre ensuite une liste</w:t>
+      </w:r>
+    </w:p>
+    <w:p>
+      <w:pPr>
+        <w:pStyle w:val="NormalWeb"/>
+        <w:numPr>
+          <w:ilvl w:val="1"/>
+          <w:numId w:val="8"/>
+        </w:numPr>
+        <w:spacing w:before="100" w:beforeAutospacing="1" w:after="100" w:afterAutospacing="1"/>
+      </w:pPr>
+      <w:r>
+        <w:t xml:space="preserve">Chaque </w:t>
+      </w:r>
+      <w:proofErr w:type="spellStart"/>
+      <w:r>
+        <w:t>element</w:t>
+      </w:r>
+      <w:proofErr w:type="spellEnd"/>
+      <w:r>
+        <w:t xml:space="preserve"> de la liste a l’image puis le nom puis </w:t>
+      </w:r>
+      <w:proofErr w:type="spellStart"/>
+      <w:r>
+        <w:t>l’id</w:t>
+      </w:r>
+      <w:proofErr w:type="spellEnd"/>
+      <w:r>
+        <w:t xml:space="preserve"> et ensuite </w:t>
+      </w:r>
+      <w:proofErr w:type="gramStart"/>
+      <w:r>
+        <w:t>le stats</w:t>
+      </w:r>
+      <w:proofErr w:type="gramEnd"/>
+      <w:r>
+        <w:t>.</w:t>
+      </w:r>
+    </w:p>
+    <w:p>
+      <w:pPr>
+        <w:pStyle w:val="NormalWeb"/>
+        <w:numPr>
+          <w:ilvl w:val="1"/>
+          <w:numId w:val="8"/>
+        </w:numPr>
+        <w:spacing w:before="100" w:beforeAutospacing="1" w:after="100" w:afterAutospacing="1"/>
+      </w:pPr>
+      <w:r>
+        <w:t xml:space="preserve">Attention les stats on un </w:t>
+      </w:r>
+      <w:proofErr w:type="spellStart"/>
+      <w:r>
+        <w:t>element</w:t>
+      </w:r>
+      <w:proofErr w:type="spellEnd"/>
+      <w:r>
+        <w:t xml:space="preserve"> vus.js « if » car les stats doivent être afficher uniquement si la checkbox est </w:t>
+      </w:r>
+      <w:proofErr w:type="spellStart"/>
+      <w:r>
+        <w:t>checked</w:t>
+      </w:r>
+      <w:proofErr w:type="spellEnd"/>
+      <w:r>
+        <w:t>.</w:t>
+      </w:r>
+    </w:p>
+    <w:p>
+      <w:pPr>
+        <w:pStyle w:val="NormalWeb"/>
+        <w:numPr>
+          <w:ilvl w:val="1"/>
+          <w:numId w:val="8"/>
+        </w:numPr>
+        <w:spacing w:before="100" w:beforeAutospacing="1" w:after="100" w:afterAutospacing="1"/>
+      </w:pPr>
+      <w:r>
+        <w:t xml:space="preserve">La div app est ensuite fermé </w:t>
+      </w:r>
+      <w:proofErr w:type="spellStart"/>
+      <w:proofErr w:type="gramStart"/>
+      <w:r>
+        <w:t>a</w:t>
+      </w:r>
+      <w:proofErr w:type="spellEnd"/>
+      <w:proofErr w:type="gramEnd"/>
+      <w:r>
+        <w:t xml:space="preserve"> la fin.</w:t>
+      </w:r>
+    </w:p>
+    <w:p>
+      <w:pPr>
+        <w:pStyle w:val="NormalWeb"/>
+        <w:spacing w:before="100" w:beforeAutospacing="1" w:after="100" w:afterAutospacing="1"/>
+      </w:pPr>
+    </w:p>
+    <w:p>
+      <w:pPr>
+        <w:pStyle w:val="NormalWeb"/>
+        <w:numPr>
+          <w:ilvl w:val="1"/>
+          <w:numId w:val="8"/>
+        </w:numPr>
+        <w:spacing w:before="100" w:beforeAutospacing="1" w:after="100" w:afterAutospacing="1"/>
+      </w:pPr>
+      <w:proofErr w:type="spellStart"/>
+      <w:r>
+        <w:t>Voyint</w:t>
+      </w:r>
+      <w:proofErr w:type="spellEnd"/>
+      <w:r>
+        <w:t xml:space="preserve"> maintenant le code vue.js de cette page :</w:t>
+      </w:r>
+    </w:p>
+    <w:p>
+      <w:pPr>
+        <w:jc w:val="center"/>
+      </w:pPr>
+      <w:r>
+        <w:lastRenderedPageBreak/>
+        <w:drawing>
+          <wp:inline distT="0" distB="0" distL="0" distR="0" wp14:anchorId="076266EF" wp14:editId="094DBA81">
+            <wp:extent cx="5575271" cy="6057900"/>
+            <wp:effectExtent l="0" t="0" r="6985" b="0"/>
+            <wp:docPr id="614442832" name="Image 1" descr="Une image contenant texte, capture d’écran&#10;&#10;Description générée automatiquement"/>
+            <wp:cNvGraphicFramePr>
+              <a:graphicFrameLocks xmlns:a="http://schemas.openxmlformats.org/drawingml/2006/main" noChangeAspect="1"/>
+            </wp:cNvGraphicFramePr>
+            <a:graphic xmlns:a="http://schemas.openxmlformats.org/drawingml/2006/main">
+              <a:graphicData uri="http://schemas.openxmlformats.org/drawingml/2006/picture">
+                <pic:pic xmlns:pic="http://schemas.openxmlformats.org/drawingml/2006/picture">
+                  <pic:nvPicPr>
+                    <pic:cNvPr id="614442832" name="Image 1" descr="Une image contenant texte, capture d’écran&#10;&#10;Description générée automatiquement"/>
+                    <pic:cNvPicPr/>
+                  </pic:nvPicPr>
+                  <pic:blipFill>
+                    <a:blip r:embed="rId14"/>
+                    <a:stretch>
+                      <a:fillRect/>
+                    </a:stretch>
+                  </pic:blipFill>
+                  <pic:spPr>
+                    <a:xfrm>
+                      <a:off x="0" y="0"/>
+                      <a:ext cx="5577357" cy="6060166"/>
+                    </a:xfrm>
+                    <a:prstGeom prst="rect">
+                      <a:avLst/>
+                    </a:prstGeom>
+                  </pic:spPr>
+                </pic:pic>
+              </a:graphicData>
+            </a:graphic>
+          </wp:inline>
+        </w:drawing>
+      </w:r>
+    </w:p>
+    <w:p>
+      <w:pPr>
+        <w:pStyle w:val="NormalWeb"/>
+        <w:numPr>
+          <w:ilvl w:val="1"/>
+          <w:numId w:val="8"/>
+        </w:numPr>
+        <w:spacing w:before="100" w:beforeAutospacing="1" w:after="100" w:afterAutospacing="1"/>
+      </w:pPr>
+      <w:r>
+        <w:t xml:space="preserve">Le script </w:t>
+      </w:r>
+      <w:proofErr w:type="spellStart"/>
+      <w:r>
+        <w:t>demarre</w:t>
+      </w:r>
+      <w:proofErr w:type="spellEnd"/>
+      <w:r>
+        <w:t xml:space="preserve"> avec l’</w:t>
+      </w:r>
+      <w:proofErr w:type="spellStart"/>
+      <w:r>
+        <w:t>element</w:t>
+      </w:r>
+      <w:proofErr w:type="spellEnd"/>
+      <w:r>
+        <w:t xml:space="preserve"> data qui </w:t>
+      </w:r>
+      <w:proofErr w:type="spellStart"/>
+      <w:r>
+        <w:t>anitialize</w:t>
+      </w:r>
+      <w:proofErr w:type="spellEnd"/>
+      <w:r>
+        <w:t xml:space="preserve"> des variables.</w:t>
+      </w:r>
+    </w:p>
+    <w:p>
+      <w:pPr>
+        <w:pStyle w:val="NormalWeb"/>
+        <w:numPr>
+          <w:ilvl w:val="1"/>
+          <w:numId w:val="8"/>
+        </w:numPr>
+        <w:spacing w:before="100" w:beforeAutospacing="1" w:after="100" w:afterAutospacing="1"/>
+      </w:pPr>
+      <w:r>
+        <w:t xml:space="preserve">On commence avec le tableau de </w:t>
+      </w:r>
+      <w:proofErr w:type="spellStart"/>
+      <w:r>
+        <w:t>superhero</w:t>
+      </w:r>
+      <w:proofErr w:type="spellEnd"/>
+      <w:r>
+        <w:t xml:space="preserve"> qui est vide puis l’affichage des state sur false et enfin </w:t>
+      </w:r>
+      <w:proofErr w:type="spellStart"/>
+      <w:r>
+        <w:t>lla</w:t>
+      </w:r>
+      <w:proofErr w:type="spellEnd"/>
+      <w:r>
+        <w:t xml:space="preserve"> recherche vide.</w:t>
+      </w:r>
+    </w:p>
+    <w:p>
+      <w:pPr>
+        <w:pStyle w:val="NormalWeb"/>
+        <w:numPr>
+          <w:ilvl w:val="1"/>
+          <w:numId w:val="8"/>
+        </w:numPr>
+        <w:spacing w:before="100" w:beforeAutospacing="1" w:after="100" w:afterAutospacing="1"/>
+      </w:pPr>
+      <w:r>
+        <w:t>On a ensuite l’</w:t>
+      </w:r>
+      <w:proofErr w:type="spellStart"/>
+      <w:r>
+        <w:t>element</w:t>
+      </w:r>
+      <w:proofErr w:type="spellEnd"/>
+      <w:r>
+        <w:t xml:space="preserve"> </w:t>
+      </w:r>
+      <w:proofErr w:type="spellStart"/>
+      <w:r>
+        <w:t>computed</w:t>
+      </w:r>
+      <w:proofErr w:type="spellEnd"/>
+      <w:r>
+        <w:t xml:space="preserve"> </w:t>
+      </w:r>
+      <w:proofErr w:type="spellStart"/>
+      <w:r>
+        <w:t>qavec</w:t>
+      </w:r>
+      <w:proofErr w:type="spellEnd"/>
+      <w:r>
+        <w:t xml:space="preserve"> la fonction de filtre qui est enfaite la recherche.</w:t>
+      </w:r>
+    </w:p>
+    <w:p>
+      <w:pPr>
+        <w:pStyle w:val="NormalWeb"/>
+        <w:numPr>
+          <w:ilvl w:val="1"/>
+          <w:numId w:val="8"/>
+        </w:numPr>
+        <w:spacing w:before="100" w:beforeAutospacing="1" w:after="100" w:afterAutospacing="1"/>
+      </w:pPr>
+      <w:r>
+        <w:t xml:space="preserve">Ensuite les </w:t>
+      </w:r>
+      <w:proofErr w:type="spellStart"/>
+      <w:r>
+        <w:t>methods</w:t>
+      </w:r>
+      <w:proofErr w:type="spellEnd"/>
+      <w:r>
+        <w:t>.</w:t>
+      </w:r>
+    </w:p>
+    <w:p>
+      <w:pPr>
+        <w:pStyle w:val="NormalWeb"/>
+        <w:numPr>
+          <w:ilvl w:val="1"/>
+          <w:numId w:val="8"/>
+        </w:numPr>
+        <w:spacing w:before="100" w:beforeAutospacing="1" w:after="100" w:afterAutospacing="1"/>
+      </w:pPr>
+      <w:r>
+        <w:t xml:space="preserve">La </w:t>
+      </w:r>
+      <w:proofErr w:type="spellStart"/>
+      <w:r>
+        <w:t>premiere</w:t>
+      </w:r>
+      <w:proofErr w:type="spellEnd"/>
+      <w:r>
+        <w:t xml:space="preserve"> </w:t>
+      </w:r>
+      <w:proofErr w:type="spellStart"/>
+      <w:r>
+        <w:t>method</w:t>
+      </w:r>
+      <w:proofErr w:type="spellEnd"/>
+      <w:r>
+        <w:t xml:space="preserve"> </w:t>
+      </w:r>
+      <w:proofErr w:type="spellStart"/>
+      <w:r>
+        <w:t>gere</w:t>
+      </w:r>
+      <w:proofErr w:type="spellEnd"/>
+      <w:r>
+        <w:t xml:space="preserve"> </w:t>
+      </w:r>
+      <w:proofErr w:type="gramStart"/>
+      <w:r>
+        <w:t>les erreur</w:t>
+      </w:r>
+      <w:proofErr w:type="gramEnd"/>
+      <w:r>
+        <w:t xml:space="preserve"> d’affichage des images</w:t>
+      </w:r>
+    </w:p>
+    <w:p>
+      <w:pPr>
+        <w:pStyle w:val="NormalWeb"/>
+        <w:numPr>
+          <w:ilvl w:val="1"/>
+          <w:numId w:val="8"/>
+        </w:numPr>
+        <w:spacing w:before="100" w:beforeAutospacing="1" w:after="100" w:afterAutospacing="1"/>
+      </w:pPr>
+      <w:r>
+        <w:t xml:space="preserve">La deuxième est la fonction qui va envoyer vers la page </w:t>
+      </w:r>
+      <w:proofErr w:type="spellStart"/>
+      <w:r>
+        <w:t>detail</w:t>
+      </w:r>
+      <w:proofErr w:type="spellEnd"/>
+      <w:r>
+        <w:t xml:space="preserve"> quand on clique sur un </w:t>
+      </w:r>
+      <w:proofErr w:type="spellStart"/>
+      <w:r>
+        <w:t>superhero</w:t>
+      </w:r>
+      <w:proofErr w:type="spellEnd"/>
+    </w:p>
+    <w:p>
+      <w:pPr>
+        <w:pStyle w:val="NormalWeb"/>
+        <w:numPr>
+          <w:ilvl w:val="1"/>
+          <w:numId w:val="8"/>
+        </w:numPr>
+        <w:spacing w:before="100" w:beforeAutospacing="1" w:after="100" w:afterAutospacing="1"/>
+      </w:pPr>
+      <w:r>
+        <w:t xml:space="preserve">Ensuite les </w:t>
+      </w:r>
+      <w:proofErr w:type="spellStart"/>
+      <w:r>
+        <w:t>elements</w:t>
+      </w:r>
+      <w:proofErr w:type="spellEnd"/>
+      <w:r>
+        <w:t xml:space="preserve"> </w:t>
+      </w:r>
+      <w:proofErr w:type="spellStart"/>
+      <w:r>
+        <w:t>mounted</w:t>
+      </w:r>
+      <w:proofErr w:type="spellEnd"/>
+    </w:p>
+    <w:p>
+      <w:pPr>
+        <w:pStyle w:val="NormalWeb"/>
+        <w:numPr>
+          <w:ilvl w:val="1"/>
+          <w:numId w:val="8"/>
+        </w:numPr>
+        <w:spacing w:before="100" w:beforeAutospacing="1" w:after="100" w:afterAutospacing="1"/>
+      </w:pPr>
+      <w:r>
+        <w:t xml:space="preserve">Le premier est la fonction qui </w:t>
+      </w:r>
+      <w:proofErr w:type="spellStart"/>
+      <w:r>
+        <w:t>recupere</w:t>
+      </w:r>
+      <w:proofErr w:type="spellEnd"/>
+      <w:r>
+        <w:t xml:space="preserve"> la </w:t>
+      </w:r>
+      <w:proofErr w:type="spellStart"/>
+      <w:r>
+        <w:t>navbar</w:t>
+      </w:r>
+      <w:proofErr w:type="spellEnd"/>
+      <w:r>
+        <w:t xml:space="preserve"> pour l’afficher.</w:t>
+      </w:r>
+    </w:p>
+    <w:p>
+      <w:pPr>
+        <w:pStyle w:val="NormalWeb"/>
+        <w:numPr>
+          <w:ilvl w:val="1"/>
+          <w:numId w:val="8"/>
+        </w:numPr>
+        <w:spacing w:before="100" w:beforeAutospacing="1" w:after="100" w:afterAutospacing="1"/>
+      </w:pPr>
+      <w:r>
+        <w:t>Le deuxième est l’</w:t>
+      </w:r>
+      <w:proofErr w:type="spellStart"/>
+      <w:r>
+        <w:t>element</w:t>
+      </w:r>
+      <w:proofErr w:type="spellEnd"/>
+      <w:r>
+        <w:t xml:space="preserve"> qui </w:t>
+      </w:r>
+      <w:proofErr w:type="spellStart"/>
+      <w:r>
+        <w:t>recupere</w:t>
+      </w:r>
+      <w:proofErr w:type="spellEnd"/>
+      <w:r>
+        <w:t xml:space="preserve"> l’api super </w:t>
+      </w:r>
+      <w:proofErr w:type="spellStart"/>
+      <w:r>
+        <w:t>hero</w:t>
+      </w:r>
+      <w:proofErr w:type="spellEnd"/>
+      <w:r>
+        <w:t xml:space="preserve"> et ajoute les données dans le tableau qu’on </w:t>
+      </w:r>
+      <w:proofErr w:type="spellStart"/>
+      <w:r>
+        <w:t>initialllize</w:t>
+      </w:r>
+      <w:proofErr w:type="spellEnd"/>
+      <w:r>
+        <w:t xml:space="preserve"> au début.</w:t>
+      </w:r>
+    </w:p>
+    <w:p>
+      <w:pPr>
+        <w:pStyle w:val="NormalWeb"/>
+        <w:numPr>
+          <w:ilvl w:val="1"/>
+          <w:numId w:val="8"/>
+        </w:numPr>
+        <w:spacing w:before="100" w:beforeAutospacing="1" w:after="100" w:afterAutospacing="1"/>
+      </w:pPr>
+      <w:r>
+        <w:t xml:space="preserve">Apres </w:t>
+      </w:r>
+      <w:proofErr w:type="gramStart"/>
+      <w:r>
+        <w:t>ca</w:t>
+      </w:r>
+      <w:proofErr w:type="gramEnd"/>
+      <w:r>
+        <w:t xml:space="preserve"> on monte l’app et on ferme le script.</w:t>
+      </w:r>
+    </w:p>
+    <w:p>
+      <w:pPr>
+        <w:pStyle w:val="NormalWeb"/>
+        <w:numPr>
+          <w:ilvl w:val="1"/>
+          <w:numId w:val="8"/>
+        </w:numPr>
+        <w:spacing w:before="100" w:beforeAutospacing="1" w:after="100" w:afterAutospacing="1"/>
+      </w:pPr>
+      <w:r>
+        <w:t xml:space="preserve">On ouvre ensuite un script </w:t>
+      </w:r>
+      <w:proofErr w:type="spellStart"/>
+      <w:r>
+        <w:t>bootstrap</w:t>
+      </w:r>
+      <w:proofErr w:type="spellEnd"/>
+      <w:r>
+        <w:t xml:space="preserve"> pour faire fonctionner </w:t>
+      </w:r>
+      <w:proofErr w:type="spellStart"/>
+      <w:r>
+        <w:t>lle</w:t>
+      </w:r>
+      <w:proofErr w:type="spellEnd"/>
+      <w:r>
+        <w:t xml:space="preserve"> menu burger de la </w:t>
+      </w:r>
+      <w:proofErr w:type="spellStart"/>
+      <w:r>
+        <w:t>navbar</w:t>
+      </w:r>
+      <w:proofErr w:type="spellEnd"/>
+      <w:r>
+        <w:t>.</w:t>
+      </w:r>
+    </w:p>
+    <w:p>
+      <w:pPr>
+        <w:pStyle w:val="NormalWeb"/>
+        <w:spacing w:before="100" w:beforeAutospacing="1" w:after="100" w:afterAutospacing="1"/>
+      </w:pPr>
+    </w:p>
+    <w:p>
+      <w:pPr>
+        <w:pStyle w:val="NormalWeb"/>
+        <w:numPr>
+          <w:ilvl w:val="1"/>
+          <w:numId w:val="8"/>
+        </w:numPr>
+        <w:spacing w:before="100" w:beforeAutospacing="1" w:after="100" w:afterAutospacing="1"/>
+      </w:pPr>
+      <w:proofErr w:type="spellStart"/>
+      <w:r>
+        <w:t>Voyont</w:t>
+      </w:r>
+      <w:proofErr w:type="spellEnd"/>
+      <w:r>
+        <w:t xml:space="preserve"> ensuite le code de la </w:t>
+      </w:r>
+      <w:proofErr w:type="spellStart"/>
+      <w:r>
+        <w:t>navbar</w:t>
+      </w:r>
+      <w:proofErr w:type="spellEnd"/>
+      <w:r>
+        <w:t> :</w:t>
+      </w:r>
+    </w:p>
+    <w:p>
+      <w:pPr>
+        <w:jc w:val="center"/>
+      </w:pPr>
+      <w:r>
+        <w:drawing>
+          <wp:inline distT="0" distB="0" distL="0" distR="0" wp14:anchorId="3788D108" wp14:editId="1F13B441">
+            <wp:extent cx="6645910" cy="1817370"/>
+            <wp:effectExtent l="0" t="0" r="2540" b="0"/>
+            <wp:docPr id="1731590431" name="Image 1" descr="Une image contenant texte, Logiciel multimédia, logiciel, capture d’écran&#10;&#10;Description générée automatiquement"/>
+            <wp:cNvGraphicFramePr>
+              <a:graphicFrameLocks xmlns:a="http://schemas.openxmlformats.org/drawingml/2006/main" noChangeAspect="1"/>
+            </wp:cNvGraphicFramePr>
+            <a:graphic xmlns:a="http://schemas.openxmlformats.org/drawingml/2006/main">
+              <a:graphicData uri="http://schemas.openxmlformats.org/drawingml/2006/picture">
+                <pic:pic xmlns:pic="http://schemas.openxmlformats.org/drawingml/2006/picture">
+                  <pic:nvPicPr>
+                    <pic:cNvPr id="1731590431" name="Image 1" descr="Une image contenant texte, Logiciel multimédia, logiciel, capture d’écran&#10;&#10;Description générée automatiquement"/>
+                    <pic:cNvPicPr/>
+                  </pic:nvPicPr>
+                  <pic:blipFill>
+                    <a:blip r:embed="rId15"/>
+                    <a:stretch>
+                      <a:fillRect/>
+                    </a:stretch>
+                  </pic:blipFill>
+                  <pic:spPr>
+                    <a:xfrm>
+                      <a:off x="0" y="0"/>
+                      <a:ext cx="6645910" cy="1817370"/>
+                    </a:xfrm>
+                    <a:prstGeom prst="rect">
+                      <a:avLst/>
+                    </a:prstGeom>
+                  </pic:spPr>
+                </pic:pic>
+              </a:graphicData>
+            </a:graphic>
+          </wp:inline>
+        </w:drawing>
+      </w:r>
+    </w:p>
+    <w:p>
+      <w:pPr>
+        <w:pStyle w:val="NormalWeb"/>
+        <w:numPr>
+          <w:ilvl w:val="1"/>
+          <w:numId w:val="8"/>
+        </w:numPr>
+        <w:spacing w:before="100" w:beforeAutospacing="1" w:after="100" w:afterAutospacing="1"/>
+      </w:pPr>
+      <w:r>
+        <w:t xml:space="preserve">Le code comment par un titre qui sera sur la droite puis le bouton burger qui ne s’activera que si la page est trop petite </w:t>
+      </w:r>
+    </w:p>
+    <w:p>
+      <w:pPr>
+        <w:pStyle w:val="NormalWeb"/>
+        <w:numPr>
+          <w:ilvl w:val="1"/>
+          <w:numId w:val="8"/>
+        </w:numPr>
+        <w:spacing w:before="100" w:beforeAutospacing="1" w:after="100" w:afterAutospacing="1"/>
+      </w:pPr>
+      <w:r>
+        <w:t>On a ensuite simplement la liste avec les 3 pages.</w:t>
+      </w:r>
+    </w:p>
+    <w:p>
+      <w:pPr>
+        <w:pStyle w:val="NormalWeb"/>
+        <w:spacing w:before="100" w:beforeAutospacing="1" w:after="100" w:afterAutospacing="1"/>
+      </w:pPr>
+    </w:p>
+    <w:p>
+      <w:pPr>
+        <w:pStyle w:val="NormalWeb"/>
+        <w:numPr>
+          <w:ilvl w:val="1"/>
+          <w:numId w:val="8"/>
+        </w:numPr>
+        <w:spacing w:before="100" w:beforeAutospacing="1" w:after="100" w:afterAutospacing="1"/>
+      </w:pPr>
+      <w:proofErr w:type="spellStart"/>
+      <w:r>
+        <w:t>Voyont</w:t>
+      </w:r>
+      <w:proofErr w:type="spellEnd"/>
+      <w:r>
+        <w:t xml:space="preserve"> ensuite le code de la page de </w:t>
+      </w:r>
+      <w:proofErr w:type="spellStart"/>
+      <w:r>
+        <w:t>detail</w:t>
+      </w:r>
+      <w:proofErr w:type="spellEnd"/>
+      <w:r>
+        <w:t xml:space="preserve"> des super héros :</w:t>
+      </w:r>
+    </w:p>
+    <w:p>
+      <w:pPr>
+        <w:jc w:val="center"/>
+      </w:pPr>
+      <w:r>
+        <w:lastRenderedPageBreak/>
+        <w:drawing>
+          <wp:inline distT="0" distB="0" distL="0" distR="0" wp14:anchorId="0F19963B" wp14:editId="5E0F9C9A">
+            <wp:extent cx="5257800" cy="6165079"/>
+            <wp:effectExtent l="0" t="0" r="0" b="7620"/>
+            <wp:docPr id="1530577594" name="Image 1" descr="Une image contenant texte, capture d’écran&#10;&#10;Description générée automatiquement"/>
+            <wp:cNvGraphicFramePr>
+              <a:graphicFrameLocks xmlns:a="http://schemas.openxmlformats.org/drawingml/2006/main" noChangeAspect="1"/>
+            </wp:cNvGraphicFramePr>
+            <a:graphic xmlns:a="http://schemas.openxmlformats.org/drawingml/2006/main">
+              <a:graphicData uri="http://schemas.openxmlformats.org/drawingml/2006/picture">
+                <pic:pic xmlns:pic="http://schemas.openxmlformats.org/drawingml/2006/picture">
+                  <pic:nvPicPr>
+                    <pic:cNvPr id="1530577594" name="Image 1" descr="Une image contenant texte, capture d’écran&#10;&#10;Description générée automatiquement"/>
+                    <pic:cNvPicPr/>
+                  </pic:nvPicPr>
+                  <pic:blipFill>
+                    <a:blip r:embed="rId16"/>
+                    <a:stretch>
+                      <a:fillRect/>
+                    </a:stretch>
+                  </pic:blipFill>
+                  <pic:spPr>
+                    <a:xfrm>
+                      <a:off x="0" y="0"/>
+                      <a:ext cx="5260395" cy="6168121"/>
+                    </a:xfrm>
+                    <a:prstGeom prst="rect">
+                      <a:avLst/>
+                    </a:prstGeom>
+                  </pic:spPr>
+                </pic:pic>
+              </a:graphicData>
+            </a:graphic>
+          </wp:inline>
+        </w:drawing>
+      </w:r>
+    </w:p>
+    <w:p>
+      <w:pPr>
+        <w:pStyle w:val="NormalWeb"/>
+        <w:numPr>
+          <w:ilvl w:val="1"/>
+          <w:numId w:val="8"/>
+        </w:numPr>
+        <w:spacing w:before="100" w:beforeAutospacing="1" w:after="100" w:afterAutospacing="1"/>
+      </w:pPr>
+      <w:r>
+        <w:t xml:space="preserve">Cette première moitié du code n’est que l’affichage donc le front end complet est </w:t>
+      </w:r>
+      <w:proofErr w:type="spellStart"/>
+      <w:r>
+        <w:t>present</w:t>
+      </w:r>
+      <w:proofErr w:type="spellEnd"/>
+      <w:r>
+        <w:t xml:space="preserve"> ici.</w:t>
+      </w:r>
+    </w:p>
+    <w:p>
+      <w:pPr>
+        <w:pStyle w:val="NormalWeb"/>
+        <w:numPr>
+          <w:ilvl w:val="1"/>
+          <w:numId w:val="8"/>
+        </w:numPr>
+        <w:spacing w:before="100" w:beforeAutospacing="1" w:after="100" w:afterAutospacing="1"/>
+      </w:pPr>
+      <w:r>
+        <w:t xml:space="preserve">On commence par récupérer la </w:t>
+      </w:r>
+      <w:proofErr w:type="spellStart"/>
+      <w:r>
+        <w:t>navbar</w:t>
+      </w:r>
+      <w:proofErr w:type="spellEnd"/>
+    </w:p>
+    <w:p>
+      <w:pPr>
+        <w:pStyle w:val="NormalWeb"/>
+        <w:numPr>
+          <w:ilvl w:val="1"/>
+          <w:numId w:val="8"/>
+        </w:numPr>
+        <w:spacing w:before="100" w:beforeAutospacing="1" w:after="100" w:afterAutospacing="1"/>
+      </w:pPr>
+      <w:r>
+        <w:t xml:space="preserve">Ensuite on ouvre la div app qui commence par afficher </w:t>
+      </w:r>
+      <w:proofErr w:type="spellStart"/>
+      <w:r>
+        <w:t>ll’image</w:t>
+      </w:r>
+      <w:proofErr w:type="spellEnd"/>
+      <w:r>
+        <w:t xml:space="preserve"> en large.</w:t>
+      </w:r>
+    </w:p>
+    <w:p>
+      <w:pPr>
+        <w:pStyle w:val="NormalWeb"/>
+        <w:numPr>
+          <w:ilvl w:val="1"/>
+          <w:numId w:val="8"/>
+        </w:numPr>
+        <w:spacing w:before="100" w:beforeAutospacing="1" w:after="100" w:afterAutospacing="1"/>
+      </w:pPr>
+      <w:r>
+        <w:t xml:space="preserve">On affiche ensuite le nom du </w:t>
+      </w:r>
+      <w:proofErr w:type="spellStart"/>
+      <w:r>
+        <w:t>hero</w:t>
+      </w:r>
+      <w:proofErr w:type="spellEnd"/>
+    </w:p>
+    <w:p>
+      <w:pPr>
+        <w:pStyle w:val="NormalWeb"/>
+        <w:numPr>
+          <w:ilvl w:val="1"/>
+          <w:numId w:val="8"/>
+        </w:numPr>
+        <w:spacing w:before="100" w:beforeAutospacing="1" w:after="100" w:afterAutospacing="1"/>
+      </w:pPr>
+      <w:proofErr w:type="gramStart"/>
+      <w:r>
+        <w:t>Apres</w:t>
+      </w:r>
+      <w:proofErr w:type="gramEnd"/>
+      <w:r>
+        <w:t xml:space="preserve"> on a les stats du </w:t>
+      </w:r>
+      <w:proofErr w:type="spellStart"/>
+      <w:r>
+        <w:t>hero</w:t>
+      </w:r>
+      <w:proofErr w:type="spellEnd"/>
+      <w:r>
+        <w:t xml:space="preserve"> qui sont afficher sous forme de bar de progression comme une bar de chargement et on utilise un </w:t>
+      </w:r>
+      <w:proofErr w:type="spellStart"/>
+      <w:r>
+        <w:t>ellement</w:t>
+      </w:r>
+      <w:proofErr w:type="spellEnd"/>
+      <w:r>
+        <w:t xml:space="preserve"> for car </w:t>
+      </w:r>
+      <w:proofErr w:type="spellStart"/>
+      <w:r>
+        <w:t>ca</w:t>
+      </w:r>
+      <w:proofErr w:type="spellEnd"/>
+      <w:r>
+        <w:t xml:space="preserve"> raccourcit le code. Le for va donc prendre </w:t>
+      </w:r>
+      <w:proofErr w:type="spellStart"/>
+      <w:r>
+        <w:t>touts</w:t>
+      </w:r>
+      <w:proofErr w:type="spellEnd"/>
+      <w:r>
+        <w:t xml:space="preserve"> les éléments du </w:t>
+      </w:r>
+      <w:proofErr w:type="spellStart"/>
+      <w:r>
+        <w:t>json</w:t>
+      </w:r>
+      <w:proofErr w:type="spellEnd"/>
+      <w:r>
+        <w:t xml:space="preserve"> sui sont dans la directive stats pour les afficher l’un après l’autre jusqu’à ce qu’il n’y en </w:t>
+      </w:r>
+      <w:proofErr w:type="gramStart"/>
+      <w:r>
+        <w:t>ai</w:t>
+      </w:r>
+      <w:proofErr w:type="gramEnd"/>
+      <w:r>
+        <w:t xml:space="preserve"> plus.</w:t>
+      </w:r>
+    </w:p>
+    <w:p>
+      <w:pPr>
+        <w:pStyle w:val="NormalWeb"/>
+        <w:numPr>
+          <w:ilvl w:val="1"/>
+          <w:numId w:val="8"/>
+        </w:numPr>
+        <w:spacing w:before="100" w:beforeAutospacing="1" w:after="100" w:afterAutospacing="1"/>
+      </w:pPr>
+      <w:r>
+        <w:t xml:space="preserve">On fait ensuite pareil avec les autres éléments donc on ouvre un for qui prend </w:t>
+      </w:r>
+      <w:proofErr w:type="spellStart"/>
+      <w:proofErr w:type="gramStart"/>
+      <w:r>
+        <w:t>tout</w:t>
+      </w:r>
+      <w:proofErr w:type="spellEnd"/>
+      <w:r>
+        <w:t xml:space="preserve"> les éléments</w:t>
+      </w:r>
+      <w:proofErr w:type="gramEnd"/>
+      <w:r>
+        <w:t xml:space="preserve"> d’un </w:t>
+      </w:r>
+      <w:proofErr w:type="spellStart"/>
+      <w:r>
+        <w:t>categori</w:t>
+      </w:r>
+      <w:proofErr w:type="spellEnd"/>
+      <w:r>
+        <w:t xml:space="preserve"> et les </w:t>
+      </w:r>
+      <w:proofErr w:type="spellStart"/>
+      <w:r>
+        <w:t>affoches</w:t>
+      </w:r>
+      <w:proofErr w:type="spellEnd"/>
+      <w:r>
+        <w:t xml:space="preserve"> a la suite </w:t>
+      </w:r>
+    </w:p>
+    <w:p>
+      <w:pPr>
+        <w:pStyle w:val="NormalWeb"/>
+        <w:numPr>
+          <w:ilvl w:val="1"/>
+          <w:numId w:val="8"/>
+        </w:numPr>
+        <w:spacing w:before="100" w:beforeAutospacing="1" w:after="100" w:afterAutospacing="1"/>
+      </w:pPr>
+      <w:r>
+        <w:t xml:space="preserve">Donc on utilise cette </w:t>
+      </w:r>
+      <w:proofErr w:type="spellStart"/>
+      <w:r>
+        <w:t>metode</w:t>
+      </w:r>
+      <w:proofErr w:type="spellEnd"/>
+      <w:r>
+        <w:t xml:space="preserve"> pour l’apparence, la biographie, le travail puis ses connections.</w:t>
+      </w:r>
+    </w:p>
+    <w:p>
+      <w:pPr>
+        <w:pStyle w:val="NormalWeb"/>
+        <w:numPr>
+          <w:ilvl w:val="1"/>
+          <w:numId w:val="8"/>
+        </w:numPr>
+        <w:spacing w:before="100" w:beforeAutospacing="1" w:after="100" w:afterAutospacing="1"/>
+      </w:pPr>
+      <w:r>
+        <w:lastRenderedPageBreak/>
+        <w:t xml:space="preserve">On a ensuite un div qui va contenir </w:t>
+      </w:r>
+      <w:proofErr w:type="gramStart"/>
+      <w:r>
+        <w:t>trois bouton</w:t>
+      </w:r>
+      <w:proofErr w:type="gramEnd"/>
+      <w:r>
+        <w:t xml:space="preserve">, le premier reviens a la liste des </w:t>
+      </w:r>
+      <w:proofErr w:type="spellStart"/>
+      <w:r>
+        <w:t>hero</w:t>
+      </w:r>
+      <w:proofErr w:type="spellEnd"/>
+      <w:r>
+        <w:t xml:space="preserve">, le deuxième va afficher le </w:t>
+      </w:r>
+      <w:proofErr w:type="spellStart"/>
+      <w:r>
+        <w:t>hero</w:t>
+      </w:r>
+      <w:proofErr w:type="spellEnd"/>
+      <w:r>
+        <w:t xml:space="preserve"> suivant et le troisième affiche le </w:t>
+      </w:r>
+      <w:proofErr w:type="spellStart"/>
+      <w:r>
+        <w:t>hero</w:t>
+      </w:r>
+      <w:proofErr w:type="spellEnd"/>
+      <w:r>
+        <w:t xml:space="preserve"> suivant. Le code de gestion de </w:t>
+      </w:r>
+      <w:proofErr w:type="spellStart"/>
+      <w:r>
+        <w:t>cest</w:t>
+      </w:r>
+      <w:proofErr w:type="spellEnd"/>
+      <w:r>
+        <w:t xml:space="preserve"> bouton et fonction est afficher dans le script qui va suivre.</w:t>
+      </w:r>
+    </w:p>
+    <w:p>
+      <w:pPr>
+        <w:pStyle w:val="NormalWeb"/>
+        <w:spacing w:before="100" w:beforeAutospacing="1" w:after="100" w:afterAutospacing="1"/>
+      </w:pPr>
+    </w:p>
+    <w:p>
+      <w:pPr>
+        <w:pStyle w:val="NormalWeb"/>
+        <w:numPr>
+          <w:ilvl w:val="1"/>
+          <w:numId w:val="8"/>
+        </w:numPr>
+        <w:spacing w:before="100" w:beforeAutospacing="1" w:after="100" w:afterAutospacing="1"/>
+      </w:pPr>
+      <w:r>
+        <w:t xml:space="preserve">Voici donc le script qui va gérer </w:t>
+      </w:r>
+      <w:proofErr w:type="gramStart"/>
+      <w:r>
+        <w:t>nos fonction</w:t>
+      </w:r>
+      <w:proofErr w:type="gramEnd"/>
+      <w:r>
+        <w:t> :</w:t>
+      </w:r>
+    </w:p>
+    <w:p>
+      <w:pPr>
+        <w:jc w:val="center"/>
+      </w:pPr>
+      <w:r>
+        <w:drawing>
+          <wp:inline distT="0" distB="0" distL="0" distR="0" wp14:anchorId="7682C944" wp14:editId="6F8F6D7E">
+            <wp:extent cx="5505450" cy="5322391"/>
+            <wp:effectExtent l="0" t="0" r="0" b="0"/>
+            <wp:docPr id="1231109112" name="Image 1" descr="Une image contenant texte, capture d’écran, logiciel&#10;&#10;Description générée automatiquement"/>
+            <wp:cNvGraphicFramePr>
+              <a:graphicFrameLocks xmlns:a="http://schemas.openxmlformats.org/drawingml/2006/main" noChangeAspect="1"/>
+            </wp:cNvGraphicFramePr>
+            <a:graphic xmlns:a="http://schemas.openxmlformats.org/drawingml/2006/main">
+              <a:graphicData uri="http://schemas.openxmlformats.org/drawingml/2006/picture">
+                <pic:pic xmlns:pic="http://schemas.openxmlformats.org/drawingml/2006/picture">
+                  <pic:nvPicPr>
+                    <pic:cNvPr id="1231109112" name="Image 1" descr="Une image contenant texte, capture d’écran, logiciel&#10;&#10;Description générée automatiquement"/>
+                    <pic:cNvPicPr/>
+                  </pic:nvPicPr>
+                  <pic:blipFill>
+                    <a:blip r:embed="rId17"/>
+                    <a:stretch>
+                      <a:fillRect/>
+                    </a:stretch>
+                  </pic:blipFill>
+                  <pic:spPr>
+                    <a:xfrm>
+                      <a:off x="0" y="0"/>
+                      <a:ext cx="5507957" cy="5324814"/>
+                    </a:xfrm>
+                    <a:prstGeom prst="rect">
+                      <a:avLst/>
+                    </a:prstGeom>
+                  </pic:spPr>
+                </pic:pic>
+              </a:graphicData>
+            </a:graphic>
+          </wp:inline>
+        </w:drawing>
+      </w:r>
+    </w:p>
+    <w:p>
+      <w:pPr>
+        <w:pStyle w:val="NormalWeb"/>
+        <w:numPr>
+          <w:ilvl w:val="1"/>
+          <w:numId w:val="8"/>
+        </w:numPr>
+        <w:spacing w:before="100" w:beforeAutospacing="1" w:after="100" w:afterAutospacing="1"/>
+      </w:pPr>
+      <w:r>
+        <w:t xml:space="preserve">Le script </w:t>
+      </w:r>
+      <w:proofErr w:type="spellStart"/>
+      <w:r>
+        <w:t>demare</w:t>
+      </w:r>
+      <w:proofErr w:type="spellEnd"/>
+      <w:r>
+        <w:t xml:space="preserve"> dans data </w:t>
+      </w:r>
+      <w:proofErr w:type="gramStart"/>
+      <w:r>
+        <w:t>a</w:t>
+      </w:r>
+      <w:proofErr w:type="gramEnd"/>
+      <w:r>
+        <w:t xml:space="preserve"> ou on a les variable d’initialisation vide.</w:t>
+      </w:r>
+    </w:p>
+    <w:p>
+      <w:pPr>
+        <w:pStyle w:val="NormalWeb"/>
+        <w:numPr>
+          <w:ilvl w:val="1"/>
+          <w:numId w:val="8"/>
+        </w:numPr>
+        <w:spacing w:before="100" w:beforeAutospacing="1" w:after="100" w:afterAutospacing="1"/>
+      </w:pPr>
+      <w:r>
+        <w:t>On a ensuite les 4 fonction qui sont donc les suivant :</w:t>
+      </w:r>
+    </w:p>
+    <w:p>
+      <w:pPr>
+        <w:pStyle w:val="NormalWeb"/>
+        <w:numPr>
+          <w:ilvl w:val="1"/>
+          <w:numId w:val="8"/>
+        </w:numPr>
+        <w:spacing w:before="100" w:beforeAutospacing="1" w:after="100" w:afterAutospacing="1"/>
+      </w:pPr>
+      <w:r>
+        <w:t xml:space="preserve">Le bouton </w:t>
+      </w:r>
+      <w:proofErr w:type="spellStart"/>
+      <w:r>
+        <w:t>retoure</w:t>
+      </w:r>
+      <w:proofErr w:type="spellEnd"/>
+      <w:r>
+        <w:t xml:space="preserve"> qui renvoie juste sur la page d’</w:t>
+      </w:r>
+      <w:proofErr w:type="spellStart"/>
+      <w:r>
+        <w:t>acceuil</w:t>
+      </w:r>
+      <w:proofErr w:type="spellEnd"/>
+    </w:p>
+    <w:p>
+      <w:pPr>
+        <w:pStyle w:val="NormalWeb"/>
+        <w:numPr>
+          <w:ilvl w:val="1"/>
+          <w:numId w:val="8"/>
+        </w:numPr>
+        <w:spacing w:before="100" w:beforeAutospacing="1" w:after="100" w:afterAutospacing="1"/>
+      </w:pPr>
+      <w:r>
+        <w:t xml:space="preserve">Le bouton </w:t>
+      </w:r>
+      <w:proofErr w:type="spellStart"/>
+      <w:r>
+        <w:t>hero</w:t>
+      </w:r>
+      <w:proofErr w:type="spellEnd"/>
+      <w:r>
+        <w:t xml:space="preserve"> </w:t>
+      </w:r>
+      <w:proofErr w:type="spellStart"/>
+      <w:r>
+        <w:t>precedent</w:t>
+      </w:r>
+      <w:proofErr w:type="spellEnd"/>
+      <w:r>
+        <w:t xml:space="preserve"> qui va simplement changer l’index de </w:t>
+      </w:r>
+      <w:proofErr w:type="spellStart"/>
+      <w:r>
+        <w:t>l’id</w:t>
+      </w:r>
+      <w:proofErr w:type="spellEnd"/>
+      <w:r>
+        <w:t xml:space="preserve"> dans l’URL</w:t>
+      </w:r>
+    </w:p>
+    <w:p>
+      <w:pPr>
+        <w:pStyle w:val="NormalWeb"/>
+        <w:numPr>
+          <w:ilvl w:val="1"/>
+          <w:numId w:val="8"/>
+        </w:numPr>
+        <w:spacing w:before="100" w:beforeAutospacing="1" w:after="100" w:afterAutospacing="1"/>
+      </w:pPr>
+      <w:r>
+        <w:t xml:space="preserve">Le bouton </w:t>
+      </w:r>
+      <w:proofErr w:type="spellStart"/>
+      <w:r>
+        <w:t>hero</w:t>
+      </w:r>
+      <w:proofErr w:type="spellEnd"/>
+      <w:r>
+        <w:t xml:space="preserve"> suivant qui fait pareil mais +1 a </w:t>
+      </w:r>
+      <w:proofErr w:type="spellStart"/>
+      <w:r>
+        <w:t>l’id</w:t>
+      </w:r>
+      <w:proofErr w:type="spellEnd"/>
+      <w:r>
+        <w:t xml:space="preserve"> de l’index dans l’url</w:t>
+      </w:r>
+    </w:p>
+    <w:p>
+      <w:pPr>
+        <w:pStyle w:val="NormalWeb"/>
+        <w:numPr>
+          <w:ilvl w:val="1"/>
+          <w:numId w:val="8"/>
+        </w:numPr>
+        <w:spacing w:before="100" w:beforeAutospacing="1" w:after="100" w:afterAutospacing="1"/>
+      </w:pPr>
+      <w:r>
+        <w:t>Ensuite on a l’</w:t>
+      </w:r>
+      <w:proofErr w:type="spellStart"/>
+      <w:r>
+        <w:t>element</w:t>
+      </w:r>
+      <w:proofErr w:type="spellEnd"/>
+      <w:r>
+        <w:t xml:space="preserve"> qui va charger les </w:t>
+      </w:r>
+      <w:proofErr w:type="spellStart"/>
+      <w:r>
+        <w:t>hero</w:t>
+      </w:r>
+      <w:proofErr w:type="spellEnd"/>
+      <w:r>
+        <w:t xml:space="preserve"> de l’api </w:t>
+      </w:r>
+      <w:proofErr w:type="gramStart"/>
+      <w:r>
+        <w:t>puis ensuite</w:t>
+      </w:r>
+      <w:proofErr w:type="gramEnd"/>
+      <w:r>
+        <w:t xml:space="preserve"> restreindre a </w:t>
+      </w:r>
+      <w:proofErr w:type="spellStart"/>
+      <w:r>
+        <w:t>l’hero</w:t>
+      </w:r>
+      <w:proofErr w:type="spellEnd"/>
+      <w:r>
+        <w:t xml:space="preserve"> dont </w:t>
+      </w:r>
+      <w:proofErr w:type="spellStart"/>
+      <w:r>
+        <w:t>l’id</w:t>
+      </w:r>
+      <w:proofErr w:type="spellEnd"/>
+      <w:r>
+        <w:t xml:space="preserve"> est </w:t>
+      </w:r>
+      <w:proofErr w:type="spellStart"/>
+      <w:r>
+        <w:t>séléctionné</w:t>
+      </w:r>
+      <w:proofErr w:type="spellEnd"/>
+      <w:r>
+        <w:t>.</w:t>
+      </w:r>
+    </w:p>
+    <w:p>
+      <w:pPr>
+        <w:pStyle w:val="NormalWeb"/>
+        <w:numPr>
+          <w:ilvl w:val="1"/>
+          <w:numId w:val="8"/>
+        </w:numPr>
+        <w:spacing w:before="100" w:beforeAutospacing="1" w:after="100" w:afterAutospacing="1"/>
+      </w:pPr>
+      <w:r>
+        <w:t xml:space="preserve">Le reste du code est le suivant : </w:t>
+      </w:r>
+    </w:p>
+    <w:p>
+      <w:pPr>
+        <w:pStyle w:val="NormalWeb"/>
+        <w:spacing w:before="100" w:beforeAutospacing="1" w:after="100" w:afterAutospacing="1"/>
+        <w:jc w:val="center"/>
+      </w:pPr>
+      <w:r>
+        <w:lastRenderedPageBreak/>
+        <w:drawing>
+          <wp:inline distT="0" distB="0" distL="0" distR="0" wp14:anchorId="1F1BE63F" wp14:editId="07888F47">
+            <wp:extent cx="6645910" cy="2586990"/>
+            <wp:effectExtent l="0" t="0" r="2540" b="3810"/>
+            <wp:docPr id="358889656" name="Image 1" descr="Une image contenant texte, capture d’écran, logiciel, Logiciel multimédia&#10;&#10;Description générée automatiquement"/>
+            <wp:cNvGraphicFramePr>
+              <a:graphicFrameLocks xmlns:a="http://schemas.openxmlformats.org/drawingml/2006/main" noChangeAspect="1"/>
+            </wp:cNvGraphicFramePr>
+            <a:graphic xmlns:a="http://schemas.openxmlformats.org/drawingml/2006/main">
+              <a:graphicData uri="http://schemas.openxmlformats.org/drawingml/2006/picture">
+                <pic:pic xmlns:pic="http://schemas.openxmlformats.org/drawingml/2006/picture">
+                  <pic:nvPicPr>
+                    <pic:cNvPr id="358889656" name="Image 1" descr="Une image contenant texte, capture d’écran, logiciel, Logiciel multimédia&#10;&#10;Description générée automatiquement"/>
+                    <pic:cNvPicPr/>
+                  </pic:nvPicPr>
+                  <pic:blipFill>
+                    <a:blip r:embed="rId18"/>
+                    <a:stretch>
+                      <a:fillRect/>
+                    </a:stretch>
+                  </pic:blipFill>
+                  <pic:spPr>
+                    <a:xfrm>
+                      <a:off x="0" y="0"/>
+                      <a:ext cx="6645910" cy="2586990"/>
+                    </a:xfrm>
+                    <a:prstGeom prst="rect">
+                      <a:avLst/>
+                    </a:prstGeom>
+                  </pic:spPr>
+                </pic:pic>
+              </a:graphicData>
+            </a:graphic>
+          </wp:inline>
+        </w:drawing>
+      </w:r>
+    </w:p>
+    <w:p>
+      <w:pPr>
+        <w:pStyle w:val="NormalWeb"/>
+        <w:numPr>
+          <w:ilvl w:val="1"/>
+          <w:numId w:val="8"/>
+        </w:numPr>
+        <w:spacing w:before="100" w:beforeAutospacing="1" w:after="100" w:afterAutospacing="1"/>
+      </w:pPr>
+      <w:r>
+        <w:t xml:space="preserve">On y charge la </w:t>
+      </w:r>
+      <w:proofErr w:type="spellStart"/>
+      <w:r>
+        <w:t>navbar</w:t>
+      </w:r>
+      <w:proofErr w:type="spellEnd"/>
+      <w:r>
+        <w:t xml:space="preserve">, on y monte l’app puis on charge le script </w:t>
+      </w:r>
+      <w:proofErr w:type="spellStart"/>
+      <w:r>
+        <w:t>bootstrap</w:t>
+      </w:r>
+      <w:proofErr w:type="spellEnd"/>
+      <w:r>
+        <w:t xml:space="preserve"> et on ferme le tout.</w:t>
+      </w:r>
+    </w:p>
+    <w:p>
+      <w:pPr>
+        <w:pStyle w:val="NormalWeb"/>
+        <w:spacing w:before="100" w:beforeAutospacing="1" w:after="100" w:afterAutospacing="1"/>
+      </w:pPr>
+    </w:p>
+    <w:p>
+      <w:pPr>
+        <w:pStyle w:val="NormalWeb"/>
+        <w:numPr>
+          <w:ilvl w:val="1"/>
+          <w:numId w:val="8"/>
+        </w:numPr>
+        <w:spacing w:before="100" w:beforeAutospacing="1" w:after="100" w:afterAutospacing="1"/>
+      </w:pPr>
+      <w:proofErr w:type="spellStart"/>
+      <w:r>
+        <w:t>Ouvront</w:t>
+      </w:r>
+      <w:proofErr w:type="spellEnd"/>
+      <w:r>
+        <w:t xml:space="preserve"> ensuite le code de la page qui power matcher :</w:t>
+      </w:r>
+    </w:p>
+    <w:p>
+      <w:pPr>
+        <w:jc w:val="center"/>
+      </w:pPr>
+      <w:r>
+        <w:lastRenderedPageBreak/>
+        <w:drawing>
+          <wp:inline distT="0" distB="0" distL="0" distR="0" wp14:anchorId="6D7EFD41" wp14:editId="6EB18401">
+            <wp:extent cx="5553075" cy="4941844"/>
+            <wp:effectExtent l="0" t="0" r="0" b="0"/>
+            <wp:docPr id="983340049" name="Image 1" descr="Une image contenant texte, capture d’écran&#10;&#10;Description générée automatiquement"/>
+            <wp:cNvGraphicFramePr>
+              <a:graphicFrameLocks xmlns:a="http://schemas.openxmlformats.org/drawingml/2006/main" noChangeAspect="1"/>
+            </wp:cNvGraphicFramePr>
+            <a:graphic xmlns:a="http://schemas.openxmlformats.org/drawingml/2006/main">
+              <a:graphicData uri="http://schemas.openxmlformats.org/drawingml/2006/picture">
+                <pic:pic xmlns:pic="http://schemas.openxmlformats.org/drawingml/2006/picture">
+                  <pic:nvPicPr>
+                    <pic:cNvPr id="983340049" name="Image 1" descr="Une image contenant texte, capture d’écran&#10;&#10;Description générée automatiquement"/>
+                    <pic:cNvPicPr/>
+                  </pic:nvPicPr>
+                  <pic:blipFill>
+                    <a:blip r:embed="rId19"/>
+                    <a:stretch>
+                      <a:fillRect/>
+                    </a:stretch>
+                  </pic:blipFill>
+                  <pic:spPr>
+                    <a:xfrm>
+                      <a:off x="0" y="0"/>
+                      <a:ext cx="5555855" cy="4944318"/>
+                    </a:xfrm>
+                    <a:prstGeom prst="rect">
+                      <a:avLst/>
+                    </a:prstGeom>
+                  </pic:spPr>
+                </pic:pic>
+              </a:graphicData>
+            </a:graphic>
+          </wp:inline>
+        </w:drawing>
+      </w:r>
+    </w:p>
+    <w:p>
+      <w:pPr>
+        <w:pStyle w:val="NormalWeb"/>
+        <w:numPr>
+          <w:ilvl w:val="1"/>
+          <w:numId w:val="8"/>
+        </w:numPr>
+        <w:spacing w:before="100" w:beforeAutospacing="1" w:after="100" w:afterAutospacing="1"/>
+      </w:pPr>
+      <w:r>
+        <w:t xml:space="preserve">Ici le code </w:t>
+      </w:r>
+      <w:proofErr w:type="spellStart"/>
+      <w:r>
+        <w:t>demarre</w:t>
+      </w:r>
+      <w:proofErr w:type="spellEnd"/>
+      <w:r>
+        <w:t xml:space="preserve"> par la </w:t>
+      </w:r>
+      <w:proofErr w:type="spellStart"/>
+      <w:r>
+        <w:t>navbar</w:t>
+      </w:r>
+      <w:proofErr w:type="spellEnd"/>
+      <w:r>
+        <w:t xml:space="preserve"> puis ouvre la div app.</w:t>
+      </w:r>
+    </w:p>
+    <w:p>
+      <w:pPr>
+        <w:pStyle w:val="NormalWeb"/>
+        <w:numPr>
+          <w:ilvl w:val="1"/>
+          <w:numId w:val="8"/>
+        </w:numPr>
+        <w:spacing w:before="100" w:beforeAutospacing="1" w:after="100" w:afterAutospacing="1"/>
+      </w:pPr>
+      <w:r>
+        <w:t xml:space="preserve">On commence par afficher un titre puis on ouvre la div pour </w:t>
+      </w:r>
+      <w:proofErr w:type="gramStart"/>
+      <w:r>
+        <w:t>les input</w:t>
+      </w:r>
+      <w:proofErr w:type="gramEnd"/>
+      <w:r>
+        <w:t>.</w:t>
+      </w:r>
+    </w:p>
+    <w:p>
+      <w:pPr>
+        <w:pStyle w:val="NormalWeb"/>
+        <w:numPr>
+          <w:ilvl w:val="1"/>
+          <w:numId w:val="8"/>
+        </w:numPr>
+        <w:spacing w:before="100" w:beforeAutospacing="1" w:after="100" w:afterAutospacing="1"/>
+      </w:pPr>
+      <w:r>
+        <w:t xml:space="preserve">La </w:t>
+      </w:r>
+      <w:proofErr w:type="spellStart"/>
+      <w:r>
+        <w:t>premiere</w:t>
+      </w:r>
+      <w:proofErr w:type="spellEnd"/>
+      <w:r>
+        <w:t xml:space="preserve"> input est un range avec le v-model pour l’</w:t>
+      </w:r>
+      <w:proofErr w:type="spellStart"/>
+      <w:r>
+        <w:t>intelignece</w:t>
+      </w:r>
+      <w:proofErr w:type="spellEnd"/>
+      <w:r>
+        <w:t>.</w:t>
+      </w:r>
+    </w:p>
+    <w:p>
+      <w:pPr>
+        <w:pStyle w:val="NormalWeb"/>
+        <w:numPr>
+          <w:ilvl w:val="1"/>
+          <w:numId w:val="8"/>
+        </w:numPr>
+        <w:spacing w:before="100" w:beforeAutospacing="1" w:after="100" w:afterAutospacing="1"/>
+      </w:pPr>
+      <w:r>
+        <w:t>La deuxième est identique mais est pour la force</w:t>
+      </w:r>
+    </w:p>
+    <w:p>
+      <w:pPr>
+        <w:pStyle w:val="NormalWeb"/>
+        <w:numPr>
+          <w:ilvl w:val="1"/>
+          <w:numId w:val="8"/>
+        </w:numPr>
+        <w:spacing w:before="100" w:beforeAutospacing="1" w:after="100" w:afterAutospacing="1"/>
+      </w:pPr>
+      <w:r>
+        <w:t>Pareil pour la vitesse.</w:t>
+      </w:r>
+    </w:p>
+    <w:p>
+      <w:pPr>
+        <w:pStyle w:val="NormalWeb"/>
+        <w:numPr>
+          <w:ilvl w:val="1"/>
+          <w:numId w:val="8"/>
+        </w:numPr>
+        <w:spacing w:before="100" w:beforeAutospacing="1" w:after="100" w:afterAutospacing="1"/>
+      </w:pPr>
+      <w:r>
+        <w:t xml:space="preserve">Comparé au TP j’ai ajouté un élément de </w:t>
+      </w:r>
+      <w:proofErr w:type="spellStart"/>
+      <w:r>
+        <w:t>tolerence</w:t>
+      </w:r>
+      <w:proofErr w:type="spellEnd"/>
+      <w:r>
+        <w:t xml:space="preserve"> qui va permettre de faire </w:t>
+      </w:r>
+      <w:proofErr w:type="gramStart"/>
+      <w:r>
+        <w:t>des recherche</w:t>
+      </w:r>
+      <w:proofErr w:type="gramEnd"/>
+      <w:r>
+        <w:t xml:space="preserve"> donc les éléments ne sont pas 100% Exacte par exemple sur une </w:t>
+      </w:r>
+      <w:proofErr w:type="spellStart"/>
+      <w:r>
+        <w:t>tolerence</w:t>
+      </w:r>
+      <w:proofErr w:type="spellEnd"/>
+      <w:r>
+        <w:t xml:space="preserve"> </w:t>
+      </w:r>
+      <w:proofErr w:type="spellStart"/>
+      <w:r>
+        <w:t>séléctionné</w:t>
+      </w:r>
+      <w:proofErr w:type="spellEnd"/>
+      <w:r>
+        <w:t xml:space="preserve"> de 5 on aura des </w:t>
+      </w:r>
+      <w:proofErr w:type="spellStart"/>
+      <w:r>
+        <w:t>resultat</w:t>
+      </w:r>
+      <w:proofErr w:type="spellEnd"/>
+      <w:r>
+        <w:t xml:space="preserve"> qui peuvent être jusqu’à 5 point de plus ou de moins que la recherche.</w:t>
+      </w:r>
+    </w:p>
+    <w:p>
+      <w:pPr>
+        <w:pStyle w:val="NormalWeb"/>
+        <w:numPr>
+          <w:ilvl w:val="1"/>
+          <w:numId w:val="8"/>
+        </w:numPr>
+        <w:spacing w:before="100" w:beforeAutospacing="1" w:after="100" w:afterAutospacing="1"/>
+      </w:pPr>
+      <w:r>
+        <w:t>On a ensuite le bouton pour valider la recherche.</w:t>
+      </w:r>
+    </w:p>
+    <w:p>
+      <w:pPr>
+        <w:pStyle w:val="NormalWeb"/>
+        <w:spacing w:before="100" w:beforeAutospacing="1" w:after="100" w:afterAutospacing="1"/>
+      </w:pPr>
+    </w:p>
+    <w:p>
+      <w:pPr>
+        <w:pStyle w:val="NormalWeb"/>
+        <w:numPr>
+          <w:ilvl w:val="1"/>
+          <w:numId w:val="8"/>
+        </w:numPr>
+        <w:spacing w:before="100" w:beforeAutospacing="1" w:after="100" w:afterAutospacing="1"/>
+      </w:pPr>
+      <w:r>
+        <w:t xml:space="preserve">Le reste du code est l’affichage des </w:t>
+      </w:r>
+      <w:proofErr w:type="spellStart"/>
+      <w:r>
+        <w:t>hero</w:t>
+      </w:r>
+      <w:proofErr w:type="spellEnd"/>
+      <w:r>
+        <w:t xml:space="preserve"> qui </w:t>
+      </w:r>
+      <w:proofErr w:type="spellStart"/>
+      <w:r>
+        <w:t>cirrespondent</w:t>
+      </w:r>
+      <w:proofErr w:type="spellEnd"/>
+      <w:r>
+        <w:t xml:space="preserve"> a la recherche :</w:t>
+      </w:r>
+    </w:p>
+    <w:p>
+      <w:pPr>
+        <w:jc w:val="center"/>
+      </w:pPr>
+      <w:r>
+        <w:lastRenderedPageBreak/>
+        <w:drawing>
+          <wp:inline distT="0" distB="0" distL="0" distR="0" wp14:anchorId="7270A179" wp14:editId="39B45D44">
+            <wp:extent cx="4181475" cy="3051529"/>
+            <wp:effectExtent l="0" t="0" r="0" b="0"/>
+            <wp:docPr id="2082939892" name="Image 1" descr="Une image contenant texte, capture d’écran, Police&#10;&#10;Description générée automatiquement"/>
+            <wp:cNvGraphicFramePr>
+              <a:graphicFrameLocks xmlns:a="http://schemas.openxmlformats.org/drawingml/2006/main" noChangeAspect="1"/>
+            </wp:cNvGraphicFramePr>
+            <a:graphic xmlns:a="http://schemas.openxmlformats.org/drawingml/2006/main">
+              <a:graphicData uri="http://schemas.openxmlformats.org/drawingml/2006/picture">
+                <pic:pic xmlns:pic="http://schemas.openxmlformats.org/drawingml/2006/picture">
+                  <pic:nvPicPr>
+                    <pic:cNvPr id="2082939892" name="Image 1" descr="Une image contenant texte, capture d’écran, Police&#10;&#10;Description générée automatiquement"/>
+                    <pic:cNvPicPr/>
+                  </pic:nvPicPr>
+                  <pic:blipFill>
+                    <a:blip r:embed="rId20"/>
+                    <a:stretch>
+                      <a:fillRect/>
+                    </a:stretch>
+                  </pic:blipFill>
+                  <pic:spPr>
+                    <a:xfrm>
+                      <a:off x="0" y="0"/>
+                      <a:ext cx="4185540" cy="3054495"/>
+                    </a:xfrm>
+                    <a:prstGeom prst="rect">
+                      <a:avLst/>
+                    </a:prstGeom>
+                  </pic:spPr>
+                </pic:pic>
+              </a:graphicData>
+            </a:graphic>
+          </wp:inline>
+        </w:drawing>
+      </w:r>
+    </w:p>
+    <w:p>
+      <w:pPr>
+        <w:pStyle w:val="NormalWeb"/>
+        <w:numPr>
+          <w:ilvl w:val="1"/>
+          <w:numId w:val="8"/>
+        </w:numPr>
+        <w:spacing w:before="100" w:beforeAutospacing="1" w:after="100" w:afterAutospacing="1"/>
+      </w:pPr>
+      <w:r>
+        <w:t xml:space="preserve">Dans ce code on commence par afficher le nombre de </w:t>
+      </w:r>
+      <w:proofErr w:type="spellStart"/>
+      <w:r>
+        <w:t>hero</w:t>
+      </w:r>
+      <w:proofErr w:type="spellEnd"/>
+      <w:r>
+        <w:t xml:space="preserve"> qui correspondant </w:t>
+      </w:r>
+      <w:proofErr w:type="spellStart"/>
+      <w:proofErr w:type="gramStart"/>
+      <w:r>
+        <w:t>a</w:t>
+      </w:r>
+      <w:proofErr w:type="spellEnd"/>
+      <w:proofErr w:type="gramEnd"/>
+      <w:r>
+        <w:t xml:space="preserve"> la recherche.</w:t>
+      </w:r>
+    </w:p>
+    <w:p>
+      <w:pPr>
+        <w:pStyle w:val="NormalWeb"/>
+        <w:numPr>
+          <w:ilvl w:val="1"/>
+          <w:numId w:val="8"/>
+        </w:numPr>
+        <w:spacing w:before="100" w:beforeAutospacing="1" w:after="100" w:afterAutospacing="1"/>
+      </w:pPr>
+      <w:r>
+        <w:t>Le reste du code d’affichage est exactement le même que celui de la page d’</w:t>
+      </w:r>
+      <w:proofErr w:type="spellStart"/>
+      <w:r>
+        <w:t>acceuil</w:t>
+      </w:r>
+      <w:proofErr w:type="spellEnd"/>
+      <w:r>
+        <w:t xml:space="preserve"> mais le v-for change de nom puisque c’est une fonction </w:t>
+      </w:r>
+      <w:proofErr w:type="spellStart"/>
+      <w:r>
+        <w:t>differente</w:t>
+      </w:r>
+      <w:proofErr w:type="spellEnd"/>
+      <w:r>
+        <w:t>.</w:t>
+      </w:r>
+    </w:p>
+    <w:p>
+      <w:pPr>
+        <w:pStyle w:val="NormalWeb"/>
+        <w:spacing w:before="100" w:beforeAutospacing="1" w:after="100" w:afterAutospacing="1"/>
+      </w:pPr>
+    </w:p>
+    <w:p>
+      <w:pPr>
+        <w:pStyle w:val="NormalWeb"/>
+        <w:numPr>
+          <w:ilvl w:val="1"/>
+          <w:numId w:val="8"/>
+        </w:numPr>
+        <w:spacing w:before="100" w:beforeAutospacing="1" w:after="100" w:afterAutospacing="1"/>
+      </w:pPr>
+      <w:r>
+        <w:t xml:space="preserve">Voyons maintenant le script et tout le reste du code : </w:t>
+      </w:r>
+    </w:p>
+    <w:p>
+      <w:r>
+        <w:lastRenderedPageBreak/>
+        <w:drawing>
+          <wp:inline distT="0" distB="0" distL="0" distR="0" wp14:anchorId="0EDECD44" wp14:editId="4040F703">
+            <wp:extent cx="5314950" cy="4770048"/>
+            <wp:effectExtent l="0" t="0" r="0" b="0"/>
+            <wp:docPr id="1762211908" name="Image 1" descr="Une image contenant texte, capture d’écran, logiciel&#10;&#10;Description générée automatiquement"/>
+            <wp:cNvGraphicFramePr>
+              <a:graphicFrameLocks xmlns:a="http://schemas.openxmlformats.org/drawingml/2006/main" noChangeAspect="1"/>
+            </wp:cNvGraphicFramePr>
+            <a:graphic xmlns:a="http://schemas.openxmlformats.org/drawingml/2006/main">
+              <a:graphicData uri="http://schemas.openxmlformats.org/drawingml/2006/picture">
+                <pic:pic xmlns:pic="http://schemas.openxmlformats.org/drawingml/2006/picture">
+                  <pic:nvPicPr>
+                    <pic:cNvPr id="1762211908" name="Image 1" descr="Une image contenant texte, capture d’écran, logiciel&#10;&#10;Description générée automatiquement"/>
+                    <pic:cNvPicPr/>
+                  </pic:nvPicPr>
+                  <pic:blipFill>
+                    <a:blip r:embed="rId21"/>
+                    <a:stretch>
+                      <a:fillRect/>
+                    </a:stretch>
+                  </pic:blipFill>
+                  <pic:spPr>
+                    <a:xfrm>
+                      <a:off x="0" y="0"/>
+                      <a:ext cx="5317822" cy="4772625"/>
+                    </a:xfrm>
+                    <a:prstGeom prst="rect">
+                      <a:avLst/>
+                    </a:prstGeom>
+                  </pic:spPr>
+                </pic:pic>
+              </a:graphicData>
+            </a:graphic>
+          </wp:inline>
+        </w:drawing>
+      </w:r>
+    </w:p>
+    <w:p>
+      <w:pPr>
+        <w:pStyle w:val="NormalWeb"/>
+        <w:numPr>
+          <w:ilvl w:val="1"/>
+          <w:numId w:val="8"/>
+        </w:numPr>
+        <w:spacing w:before="100" w:beforeAutospacing="1" w:after="100" w:afterAutospacing="1"/>
+      </w:pPr>
+      <w:r>
+        <w:t xml:space="preserve">On commence par initialiser les valeurs des héros et des </w:t>
+      </w:r>
+      <w:proofErr w:type="spellStart"/>
+      <w:r>
+        <w:t>sélécteurs</w:t>
+      </w:r>
+      <w:proofErr w:type="spellEnd"/>
+      <w:r>
+        <w:t xml:space="preserve"> ainsi que de la </w:t>
+      </w:r>
+      <w:proofErr w:type="spellStart"/>
+      <w:r>
+        <w:t>tolerence</w:t>
+      </w:r>
+      <w:proofErr w:type="spellEnd"/>
+      <w:r>
+        <w:t>.</w:t>
+      </w:r>
+    </w:p>
+    <w:p>
+      <w:pPr>
+        <w:pStyle w:val="NormalWeb"/>
+        <w:numPr>
+          <w:ilvl w:val="1"/>
+          <w:numId w:val="8"/>
+        </w:numPr>
+        <w:spacing w:before="100" w:beforeAutospacing="1" w:after="100" w:afterAutospacing="1"/>
+      </w:pPr>
+      <w:r>
+        <w:t xml:space="preserve">Dans la </w:t>
+      </w:r>
+      <w:proofErr w:type="spellStart"/>
+      <w:r>
+        <w:t>methode</w:t>
+      </w:r>
+      <w:proofErr w:type="spellEnd"/>
+      <w:r>
+        <w:t xml:space="preserve"> on a l’</w:t>
+      </w:r>
+      <w:proofErr w:type="spellStart"/>
+      <w:r>
+        <w:t>element</w:t>
+      </w:r>
+      <w:proofErr w:type="spellEnd"/>
+      <w:r>
+        <w:t xml:space="preserve"> qui permet de rediriger vers la page </w:t>
+      </w:r>
+      <w:proofErr w:type="spellStart"/>
+      <w:r>
+        <w:t>detail</w:t>
+      </w:r>
+      <w:proofErr w:type="spellEnd"/>
+      <w:r>
+        <w:t xml:space="preserve"> si on clique sur un </w:t>
+      </w:r>
+      <w:proofErr w:type="spellStart"/>
+      <w:r>
+        <w:t>hero</w:t>
+      </w:r>
+      <w:proofErr w:type="spellEnd"/>
+      <w:r>
+        <w:t xml:space="preserve"> de l’affichage.</w:t>
+      </w:r>
+    </w:p>
+    <w:p>
+      <w:pPr>
+        <w:pStyle w:val="NormalWeb"/>
+        <w:numPr>
+          <w:ilvl w:val="1"/>
+          <w:numId w:val="8"/>
+        </w:numPr>
+        <w:spacing w:before="100" w:beforeAutospacing="1" w:after="100" w:afterAutospacing="1"/>
+      </w:pPr>
+      <w:r>
+        <w:t xml:space="preserve">Il y a ensuite la </w:t>
+      </w:r>
+      <w:proofErr w:type="spellStart"/>
+      <w:r>
+        <w:t>methode</w:t>
+      </w:r>
+      <w:proofErr w:type="spellEnd"/>
+      <w:r>
+        <w:t xml:space="preserve"> qui va chercher les </w:t>
+      </w:r>
+      <w:proofErr w:type="spellStart"/>
+      <w:r>
+        <w:t>hero</w:t>
+      </w:r>
+      <w:proofErr w:type="spellEnd"/>
+      <w:r>
+        <w:t xml:space="preserve"> qui match avec nos </w:t>
+      </w:r>
+      <w:proofErr w:type="spellStart"/>
+      <w:r>
+        <w:t>selecteurs</w:t>
+      </w:r>
+      <w:proofErr w:type="spellEnd"/>
+      <w:r>
+        <w:t xml:space="preserve"> </w:t>
+      </w:r>
+      <w:r>
+        <w:t xml:space="preserve">donc en gros le code prend le </w:t>
+      </w:r>
+      <w:proofErr w:type="spellStart"/>
+      <w:r>
+        <w:t>hero</w:t>
+      </w:r>
+      <w:proofErr w:type="spellEnd"/>
+      <w:r>
+        <w:t xml:space="preserve"> est compare leurs stats avec les valeurs des </w:t>
+      </w:r>
+      <w:proofErr w:type="spellStart"/>
+      <w:r>
+        <w:t>sélécteur</w:t>
+      </w:r>
+      <w:proofErr w:type="spellEnd"/>
+      <w:r>
+        <w:t xml:space="preserve"> tout en prenant en compte la </w:t>
+      </w:r>
+      <w:proofErr w:type="spellStart"/>
+      <w:r>
+        <w:t>tolerence</w:t>
+      </w:r>
+      <w:proofErr w:type="spellEnd"/>
+      <w:r>
+        <w:t>.</w:t>
+      </w:r>
+    </w:p>
+    <w:p>
+      <w:pPr>
+        <w:pStyle w:val="NormalWeb"/>
+        <w:numPr>
+          <w:ilvl w:val="1"/>
+          <w:numId w:val="8"/>
+        </w:numPr>
+        <w:spacing w:before="100" w:beforeAutospacing="1" w:after="100" w:afterAutospacing="1"/>
+      </w:pPr>
+      <w:r>
+        <w:t xml:space="preserve">Le reste est identique </w:t>
+      </w:r>
+      <w:proofErr w:type="gramStart"/>
+      <w:r>
+        <w:t>aux autres page</w:t>
+      </w:r>
+      <w:proofErr w:type="gramEnd"/>
+      <w:r>
+        <w:t xml:space="preserve"> donc on </w:t>
+      </w:r>
+      <w:proofErr w:type="spellStart"/>
+      <w:r>
+        <w:t>recupere</w:t>
+      </w:r>
+      <w:proofErr w:type="spellEnd"/>
+      <w:r>
+        <w:t xml:space="preserve"> la </w:t>
+      </w:r>
+      <w:proofErr w:type="spellStart"/>
+      <w:r>
+        <w:t>navbar</w:t>
+      </w:r>
+      <w:proofErr w:type="spellEnd"/>
+      <w:r>
+        <w:t xml:space="preserve"> puis on </w:t>
+      </w:r>
+      <w:proofErr w:type="spellStart"/>
+      <w:r>
+        <w:t>recupere</w:t>
+      </w:r>
+      <w:proofErr w:type="spellEnd"/>
+      <w:r>
+        <w:t xml:space="preserve"> les héros via l’API, on monte l’app et on charge le script </w:t>
+      </w:r>
+      <w:proofErr w:type="spellStart"/>
+      <w:r>
+        <w:t>bootstrap</w:t>
+      </w:r>
+      <w:proofErr w:type="spellEnd"/>
+      <w:r>
+        <w:t>.</w:t>
       </w:r>
     </w:p>
     <w:p>
@@ -618,6 +3067,7 @@
           <w:b/>
           <w:bCs/>
         </w:rPr>
+        <w:lastRenderedPageBreak/>
         <w:t>III</w:t>
       </w:r>
       <w:r>
@@ -652,7 +3102,72 @@
         <w:spacing w:before="100" w:beforeAutospacing="1" w:after="100" w:afterAutospacing="1"/>
       </w:pPr>
       <w:r>
-        <w:t>Décrivez en détail les principaux obstacles rencontrés (ex. : bugs, problèmes de compatibilité, manque de temps).</w:t>
+        <w:t xml:space="preserve">Le cours il est </w:t>
+      </w:r>
+      <w:proofErr w:type="spellStart"/>
+      <w:proofErr w:type="gramStart"/>
+      <w:r>
+        <w:t>ou</w:t>
+      </w:r>
+      <w:proofErr w:type="spellEnd"/>
+      <w:proofErr w:type="gramEnd"/>
+      <w:r>
+        <w:t> ?</w:t>
+      </w:r>
+    </w:p>
+    <w:p>
+      <w:pPr>
+        <w:pStyle w:val="NormalWeb"/>
+        <w:numPr>
+          <w:ilvl w:val="1"/>
+          <w:numId w:val="10"/>
+        </w:numPr>
+        <w:spacing w:before="100" w:beforeAutospacing="1" w:after="100" w:afterAutospacing="1"/>
+      </w:pPr>
+      <w:r>
+        <w:t>Aucune idée de comment charger l’API pour en récupérer les données</w:t>
+      </w:r>
+    </w:p>
+    <w:p>
+      <w:pPr>
+        <w:pStyle w:val="NormalWeb"/>
+        <w:numPr>
+          <w:ilvl w:val="1"/>
+          <w:numId w:val="10"/>
+        </w:numPr>
+        <w:spacing w:before="100" w:beforeAutospacing="1" w:after="100" w:afterAutospacing="1"/>
+      </w:pPr>
+      <w:r>
+        <w:t xml:space="preserve">Le </w:t>
+      </w:r>
+      <w:proofErr w:type="spellStart"/>
+      <w:r>
+        <w:t>bootstrap</w:t>
+      </w:r>
+      <w:proofErr w:type="spellEnd"/>
+      <w:r>
+        <w:t> ??? Je dois deviner ????</w:t>
+      </w:r>
+    </w:p>
+    <w:p>
+      <w:pPr>
+        <w:pStyle w:val="NormalWeb"/>
+        <w:numPr>
+          <w:ilvl w:val="1"/>
+          <w:numId w:val="10"/>
+        </w:numPr>
+        <w:spacing w:before="100" w:beforeAutospacing="1" w:after="100" w:afterAutospacing="1"/>
+      </w:pPr>
+      <w:r>
+        <w:t xml:space="preserve">Le code du </w:t>
+      </w:r>
+      <w:proofErr w:type="spellStart"/>
+      <w:r>
+        <w:t>powermatcher</w:t>
+      </w:r>
+      <w:proofErr w:type="spellEnd"/>
+      <w:r>
+        <w:t xml:space="preserve"> pareil je dois deviner ???</w:t>
       </w:r>
     </w:p>
     <w:p>
@@ -678,7 +3193,39 @@
         <w:spacing w:before="100" w:beforeAutospacing="1" w:after="100" w:afterAutospacing="1"/>
       </w:pPr>
       <w:r>
-        <w:t>Expliquez les méthodes ou les ressources utilisées pour surmonter ces obstacles (ex. : documentation en ligne, travail en équipe, tutoriels).</w:t>
+        <w:t xml:space="preserve">Bah merci </w:t>
+      </w:r>
+      <w:proofErr w:type="spellStart"/>
+      <w:r>
+        <w:t>copilot</w:t>
+      </w:r>
+      <w:proofErr w:type="spellEnd"/>
+      <w:r>
+        <w:t xml:space="preserve"> pour avoir gérer tout le </w:t>
+      </w:r>
+      <w:proofErr w:type="spellStart"/>
+      <w:r>
+        <w:t>boostrap</w:t>
+      </w:r>
+      <w:proofErr w:type="spellEnd"/>
+      <w:r>
+        <w:t xml:space="preserve"> </w:t>
+      </w:r>
+      <w:proofErr w:type="spellStart"/>
+      <w:r>
+        <w:t>parceque</w:t>
+      </w:r>
+      <w:proofErr w:type="spellEnd"/>
+      <w:r>
+        <w:t xml:space="preserve"> </w:t>
+      </w:r>
+      <w:proofErr w:type="gramStart"/>
+      <w:r>
+        <w:t>j’avais pas</w:t>
+      </w:r>
+      <w:proofErr w:type="gramEnd"/>
+      <w:r>
+        <w:t xml:space="preserve"> envie des passer la semaine a apprendre la docu et pareil pour récupérer l’api quoi</w:t>
       </w:r>
     </w:p>
     <w:p>
@@ -765,7 +3312,20 @@
         <w:spacing w:before="100" w:beforeAutospacing="1" w:after="100" w:afterAutospacing="1"/>
       </w:pPr>
       <w:r>
-        <w:t>Précisez vos observations ou réflexions sur le travail effectué (ex. : ce qui a bien fonctionné, ce qui pourrait être amélioré).</w:t>
+        <w:t xml:space="preserve">Le TP est impossible </w:t>
+      </w:r>
+      <w:proofErr w:type="spellStart"/>
+      <w:proofErr w:type="gramStart"/>
+      <w:r>
+        <w:t>a</w:t>
+      </w:r>
+      <w:proofErr w:type="spellEnd"/>
+      <w:proofErr w:type="gramEnd"/>
+      <w:r>
+        <w:t xml:space="preserve"> faire sans l’IA plus le temps passe plus j’ai l’impression que vous nous forcez a s’en servir</w:t>
+      </w:r>
+      <w:r>
+        <w:t>.</w:t>
       </w:r>
     </w:p>
     <w:p>
@@ -791,12 +3351,213 @@
         <w:spacing w:before="100" w:beforeAutospacing="1" w:after="100" w:afterAutospacing="1"/>
       </w:pPr>
       <w:r>
-        <w:t>Proposez des idées pour améliorer le TP, les outils utilisés ou votre approche de travail (ex. : outils supplémentaires, modification des consignes).</w:t>
+        <w:t xml:space="preserve">Fournir un cours complet et centrer sur ce TP avec </w:t>
+      </w:r>
+      <w:proofErr w:type="spellStart"/>
+      <w:r>
+        <w:t>tout</w:t>
+      </w:r>
+      <w:proofErr w:type="spellEnd"/>
+      <w:r>
+        <w:t xml:space="preserve"> les </w:t>
+      </w:r>
+      <w:proofErr w:type="spellStart"/>
+      <w:r>
+        <w:t>detail</w:t>
+      </w:r>
+      <w:proofErr w:type="spellEnd"/>
+      <w:r>
+        <w:t xml:space="preserve"> </w:t>
+      </w:r>
+      <w:proofErr w:type="spellStart"/>
+      <w:r>
+        <w:t>etape</w:t>
+      </w:r>
+      <w:proofErr w:type="spellEnd"/>
+      <w:r>
+        <w:t xml:space="preserve"> par </w:t>
+      </w:r>
+      <w:proofErr w:type="spellStart"/>
+      <w:r>
+        <w:t>etape</w:t>
+      </w:r>
+      <w:proofErr w:type="spellEnd"/>
+      <w:r>
+        <w:t xml:space="preserve"> sans truc inutile</w:t>
+      </w:r>
+      <w:r>
+        <w:t>.</w:t>
       </w:r>
     </w:p>
     <w:p>
       <w:pPr>
         <w:pStyle w:val="Titre2"/>
+      </w:pPr>
+      <w:r>
+        <w:rPr>
+          <w:rStyle w:val="lev"/>
+          <w:b/>
+          <w:bCs/>
+        </w:rPr>
+        <w:t>Focus sur les Apprentissages</w:t>
+      </w:r>
+    </w:p>
+    <w:p>
+      <w:pPr>
+        <w:pStyle w:val="NormalWeb"/>
+      </w:pPr>
+      <w:r>
+        <w:rPr>
+          <w:rStyle w:val="lev"/>
+        </w:rPr>
+        <w:t>Question :</w:t>
+      </w:r>
+      <w:r>
+        <w:t xml:space="preserve"> </w:t>
+      </w:r>
+      <w:r>
+        <w:t>q</w:t>
+      </w:r>
+      <w:r>
+        <w:t>u’avez-vous appris au cours de ce TP, sur le plan technique et méthodologique ?</w:t>
+      </w:r>
+    </w:p>
+    <w:p>
+      <w:pPr>
+        <w:pStyle w:val="NormalWeb"/>
+      </w:pPr>
+      <w:r>
+        <w:t xml:space="preserve">J’ai appris </w:t>
+      </w:r>
+      <w:proofErr w:type="gramStart"/>
+      <w:r>
+        <w:t>a</w:t>
+      </w:r>
+      <w:proofErr w:type="gramEnd"/>
+      <w:r>
+        <w:t xml:space="preserve"> me servir de </w:t>
+      </w:r>
+      <w:proofErr w:type="spellStart"/>
+      <w:r>
+        <w:t>bootstrap</w:t>
+      </w:r>
+      <w:proofErr w:type="spellEnd"/>
+      <w:r>
+        <w:t xml:space="preserve"> et a manipuler une API en vue.js</w:t>
+      </w:r>
+    </w:p>
+    <w:p>
+      <w:pPr>
+        <w:pStyle w:val="NormalWeb"/>
+        <w:numPr>
+          <w:ilvl w:val="0"/>
+          <w:numId w:val="13"/>
+        </w:numPr>
+        <w:spacing w:before="100" w:beforeAutospacing="1" w:after="100" w:afterAutospacing="1"/>
+      </w:pPr>
+      <w:r>
+        <w:rPr>
+          <w:rStyle w:val="lev"/>
+        </w:rPr>
+        <w:t>Instructions supplémentaires :</w:t>
+      </w:r>
+    </w:p>
+    <w:p>
+      <w:pPr>
+        <w:pStyle w:val="NormalWeb"/>
+        <w:numPr>
+          <w:ilvl w:val="1"/>
+          <w:numId w:val="13"/>
+        </w:numPr>
+        <w:spacing w:before="100" w:beforeAutospacing="1" w:after="100" w:afterAutospacing="1"/>
+      </w:pPr>
+      <w:proofErr w:type="gramStart"/>
+      <w:r>
+        <w:t>Le git rien</w:t>
+      </w:r>
+      <w:proofErr w:type="gramEnd"/>
+      <w:r>
+        <w:t xml:space="preserve"> </w:t>
+      </w:r>
+      <w:proofErr w:type="spellStart"/>
+      <w:r>
+        <w:t>a</w:t>
+      </w:r>
+      <w:proofErr w:type="spellEnd"/>
+      <w:r>
+        <w:t xml:space="preserve"> dire et l’</w:t>
+      </w:r>
+      <w:proofErr w:type="spellStart"/>
+      <w:r>
+        <w:t>affochage</w:t>
+      </w:r>
+      <w:proofErr w:type="spellEnd"/>
+      <w:r>
+        <w:t xml:space="preserve"> est parfait</w:t>
+      </w:r>
+      <w:r>
+        <w:t>.</w:t>
+      </w:r>
+    </w:p>
+    <w:p>
+      <w:pPr>
+        <w:pStyle w:val="NormalWeb"/>
+        <w:numPr>
+          <w:ilvl w:val="1"/>
+          <w:numId w:val="13"/>
+        </w:numPr>
+        <w:spacing w:before="100" w:beforeAutospacing="1" w:after="100" w:afterAutospacing="1"/>
+      </w:pPr>
+      <w:r>
+        <w:t>Utilisation de l’IA de manière intelligente</w:t>
+      </w:r>
+      <w:r>
+        <w:t>.</w:t>
+      </w:r>
+    </w:p>
+    <w:p>
+      <w:pPr>
+        <w:pStyle w:val="Titre3"/>
+      </w:pPr>
+      <w:r>
+        <w:rPr>
+          <w:rStyle w:val="lev"/>
+          <w:b/>
+          <w:bCs/>
+        </w:rPr>
+        <w:t>Critères d’évaluation :</w:t>
+      </w:r>
+    </w:p>
+    <w:p>
+      <w:pPr>
+        <w:pStyle w:val="NormalWeb"/>
+        <w:numPr>
+          <w:ilvl w:val="0"/>
+          <w:numId w:val="14"/>
+        </w:numPr>
+        <w:spacing w:before="100" w:beforeAutospacing="1" w:after="100" w:afterAutospacing="1"/>
+      </w:pPr>
+      <w:r>
+        <w:t>Observations pertinentes et réflexion approfondie.</w:t>
+      </w:r>
+    </w:p>
+    <w:p>
+      <w:pPr>
+        <w:pStyle w:val="NormalWeb"/>
+        <w:numPr>
+          <w:ilvl w:val="0"/>
+          <w:numId w:val="14"/>
+        </w:numPr>
+        <w:spacing w:before="100" w:beforeAutospacing="1" w:after="100" w:afterAutospacing="1"/>
+      </w:pPr>
+      <w:r>
+        <w:t>Suggestions concrètes et réalistes.</w:t>
+      </w:r>
+    </w:p>
+    <w:p/>
+    <w:p>
+      <w:pPr>
+        <w:pStyle w:val="Titre1"/>
       </w:pPr>
       <w:r>
         <w:rPr>
@@ -805,43 +3566,28 @@
           <w:bCs/>
         </w:rPr>
         <w:lastRenderedPageBreak/>
-        <w:t>Focus sur les Apprentissages</w:t>
-      </w:r>
-    </w:p>
-    <w:p>
-      <w:pPr>
-        <w:pStyle w:val="NormalWeb"/>
-      </w:pPr>
+        <w:t>V</w:t>
+      </w:r>
       <w:r>
         <w:rPr>
           <w:rStyle w:val="lev"/>
+          <w:b/>
+          <w:bCs/>
         </w:rPr>
-        <w:t>Question :</w:t>
-      </w:r>
-      <w:r>
-        <w:t xml:space="preserve"> </w:t>
-      </w:r>
-      <w:r>
-        <w:t>q</w:t>
-      </w:r>
-      <w:r>
-        <w:t>u’avez-vous appris au cours de ce TP, sur le plan technique et méthodologique ?</w:t>
-      </w:r>
-    </w:p>
-    <w:p>
-      <w:pPr>
-        <w:pStyle w:val="NormalWeb"/>
-        <w:numPr>
-          <w:ilvl w:val="0"/>
-          <w:numId w:val="13"/>
-        </w:numPr>
-        <w:spacing w:before="100" w:beforeAutospacing="1" w:after="100" w:afterAutospacing="1"/>
+        <w:t>. Auto-évaluation</w:t>
+      </w:r>
+    </w:p>
+    <w:p>
+      <w:pPr>
+        <w:pStyle w:val="Titre2"/>
       </w:pPr>
       <w:r>
         <w:rPr>
           <w:rStyle w:val="lev"/>
+          <w:b/>
+          <w:bCs/>
         </w:rPr>
-        <w:t>Instructions supplémentaires :</w:t>
+        <w:t>Évaluation de votre travail :</w:t>
       </w:r>
     </w:p>
     <w:p>
@@ -849,12 +3595,28 @@
         <w:pStyle w:val="NormalWeb"/>
         <w:numPr>
           <w:ilvl w:val="1"/>
-          <w:numId w:val="13"/>
-        </w:numPr>
-        <w:spacing w:before="100" w:beforeAutospacing="1" w:after="100" w:afterAutospacing="1"/>
-      </w:pPr>
-      <w:r>
-        <w:t>Identifiez les concepts ou outils que vous maîtrisez mieux (ex. : gestion du DOM, CSS responsive, API, Git).</w:t>
+          <w:numId w:val="15"/>
+        </w:numPr>
+        <w:spacing w:before="100" w:beforeAutospacing="1" w:after="100" w:afterAutospacing="1"/>
+      </w:pPr>
+      <w:r>
+        <w:t>Projet terminé et fonctionnel avec des éléments en plus du TP donc une bonne note en soit</w:t>
+      </w:r>
+      <w:r>
+        <w:t>.</w:t>
+      </w:r>
+    </w:p>
+    <w:p>
+      <w:pPr>
+        <w:pStyle w:val="Titre2"/>
+      </w:pPr>
+      <w:r>
+        <w:rPr>
+          <w:rStyle w:val="lev"/>
+          <w:b/>
+          <w:bCs/>
+        </w:rPr>
+        <w:t>Objectifs pour les futurs projets :</w:t>
       </w:r>
     </w:p>
     <w:p>
@@ -862,25 +3624,15 @@
         <w:pStyle w:val="NormalWeb"/>
         <w:numPr>
           <w:ilvl w:val="1"/>
-          <w:numId w:val="13"/>
-        </w:numPr>
-        <w:spacing w:before="100" w:beforeAutospacing="1" w:after="100" w:afterAutospacing="1"/>
-      </w:pPr>
-      <w:r>
-        <w:t>Réfléchissez aux approches de travail qui ont bien fonctionné (ex. : planification, modélisation, collaboration).</w:t>
-      </w:r>
-    </w:p>
-    <w:p>
-      <w:pPr>
-        <w:pStyle w:val="NormalWeb"/>
-        <w:numPr>
-          <w:ilvl w:val="1"/>
-          <w:numId w:val="13"/>
-        </w:numPr>
-        <w:spacing w:before="100" w:beforeAutospacing="1" w:after="100" w:afterAutospacing="1"/>
-      </w:pPr>
-      <w:r>
-        <w:t>Expliquez comment ces apprentissages pourront être appliqués à d’autres projets.</w:t>
+          <w:numId w:val="15"/>
+        </w:numPr>
+        <w:spacing w:before="100" w:beforeAutospacing="1" w:after="100" w:afterAutospacing="1"/>
+      </w:pPr>
+      <w:r>
+        <w:t>Aucune, je ne compte jamais me servir de vue.js</w:t>
+      </w:r>
+      <w:r>
+        <w:t>.</w:t>
       </w:r>
     </w:p>
     <w:p>
@@ -901,12 +3653,12 @@
         <w:pStyle w:val="NormalWeb"/>
         <w:numPr>
           <w:ilvl w:val="0"/>
-          <w:numId w:val="14"/>
-        </w:numPr>
-        <w:spacing w:before="100" w:beforeAutospacing="1" w:after="100" w:afterAutospacing="1"/>
-      </w:pPr>
-      <w:r>
-        <w:t>Observations pertinentes et réflexion approfondie.</w:t>
+          <w:numId w:val="16"/>
+        </w:numPr>
+        <w:spacing w:before="100" w:beforeAutospacing="1" w:after="100" w:afterAutospacing="1"/>
+      </w:pPr>
+      <w:r>
+        <w:t>Auto-évaluation objective et bien argumentée.</w:t>
       </w:r>
     </w:p>
     <w:p>
@@ -914,12 +3666,12 @@
         <w:pStyle w:val="NormalWeb"/>
         <w:numPr>
           <w:ilvl w:val="0"/>
-          <w:numId w:val="14"/>
-        </w:numPr>
-        <w:spacing w:before="100" w:beforeAutospacing="1" w:after="100" w:afterAutospacing="1"/>
-      </w:pPr>
-      <w:r>
-        <w:t>Suggestions concrètes et réalistes.</w:t>
+          <w:numId w:val="16"/>
+        </w:numPr>
+        <w:spacing w:before="100" w:beforeAutospacing="1" w:after="100" w:afterAutospacing="1"/>
+      </w:pPr>
+      <w:r>
+        <w:t>Objectifs pertinents et réalistes.</w:t>
       </w:r>
     </w:p>
     <w:p/>
@@ -941,7 +3693,7 @@
           <w:b/>
           <w:bCs/>
         </w:rPr>
-        <w:t>. Auto-évaluation</w:t>
+        <w:t>I. Code</w:t>
       </w:r>
     </w:p>
     <w:p>
@@ -954,7 +3706,7 @@
           <w:b/>
           <w:bCs/>
         </w:rPr>
-        <w:t>Évaluation de votre travail :</w:t>
+        <w:t>Lien GitHub :</w:t>
       </w:r>
     </w:p>
     <w:p>
@@ -962,13 +3714,118 @@
         <w:pStyle w:val="NormalWeb"/>
         <w:numPr>
           <w:ilvl w:val="1"/>
-          <w:numId w:val="15"/>
-        </w:numPr>
-        <w:spacing w:before="100" w:beforeAutospacing="1" w:after="100" w:afterAutospacing="1"/>
-      </w:pPr>
-      <w:r>
-        <w:t>Notez votre performance sur différents aspects (planification, codage, tests, etc.).</w:t>
-      </w:r>
+          <w:numId w:val="17"/>
+        </w:numPr>
+        <w:spacing w:before="100" w:beforeAutospacing="1" w:after="100" w:afterAutospacing="1"/>
+        <w:rPr>
+          <w:lang w:val="en-US"/>
+        </w:rPr>
+      </w:pPr>
+      <w:proofErr w:type="spellStart"/>
+      <w:proofErr w:type="gramStart"/>
+      <w:r>
+        <w:rPr>
+          <w:lang w:val="en-US"/>
+        </w:rPr>
+        <w:t>Github</w:t>
+      </w:r>
+      <w:proofErr w:type="spellEnd"/>
+      <w:r>
+        <w:rPr>
+          <w:lang w:val="en-US"/>
+        </w:rPr>
+        <w:t> :</w:t>
+      </w:r>
+      <w:proofErr w:type="gramEnd"/>
+      <w:r>
+        <w:rPr>
+          <w:lang w:val="en-US"/>
+        </w:rPr>
+        <w:t xml:space="preserve"> </w:t>
+      </w:r>
+      <w:hyperlink r:id="rId22" w:history="1">
+        <w:proofErr w:type="spellStart"/>
+        <w:r>
+          <w:rPr>
+            <w:rStyle w:val="Lienhypertexte"/>
+            <w:lang w:val="en-US"/>
+          </w:rPr>
+          <w:t>Furoshaa</w:t>
+        </w:r>
+        <w:proofErr w:type="spellEnd"/>
+        <w:r>
+          <w:rPr>
+            <w:rStyle w:val="Lienhypertexte"/>
+            <w:lang w:val="en-US"/>
+          </w:rPr>
+          <w:t>/Vue.JS-</w:t>
+        </w:r>
+        <w:proofErr w:type="spellStart"/>
+        <w:r>
+          <w:rPr>
+            <w:rStyle w:val="Lienhypertexte"/>
+            <w:lang w:val="en-US"/>
+          </w:rPr>
+          <w:t>SuperHeroes</w:t>
+        </w:r>
+        <w:proofErr w:type="spellEnd"/>
+        <w:r>
+          <w:rPr>
+            <w:rStyle w:val="Lienhypertexte"/>
+            <w:lang w:val="en-US"/>
+          </w:rPr>
+          <w:t>-API</w:t>
+        </w:r>
+      </w:hyperlink>
+    </w:p>
+    <w:p>
+      <w:pPr>
+        <w:pStyle w:val="NormalWeb"/>
+        <w:numPr>
+          <w:ilvl w:val="1"/>
+          <w:numId w:val="17"/>
+        </w:numPr>
+        <w:spacing w:before="100" w:beforeAutospacing="1" w:after="100" w:afterAutospacing="1"/>
+        <w:rPr>
+          <w:lang w:val="en-US"/>
+        </w:rPr>
+      </w:pPr>
+      <w:r>
+        <w:rPr>
+          <w:lang w:val="en-US"/>
+        </w:rPr>
+        <w:t xml:space="preserve">Lien </w:t>
+      </w:r>
+      <w:proofErr w:type="spellStart"/>
+      <w:proofErr w:type="gramStart"/>
+      <w:r>
+        <w:rPr>
+          <w:lang w:val="en-US"/>
+        </w:rPr>
+        <w:t>hebergé</w:t>
+      </w:r>
+      <w:proofErr w:type="spellEnd"/>
+      <w:r>
+        <w:rPr>
+          <w:lang w:val="en-US"/>
+        </w:rPr>
+        <w:t xml:space="preserve"> :</w:t>
+      </w:r>
+      <w:proofErr w:type="gramEnd"/>
+      <w:r>
+        <w:rPr>
+          <w:lang w:val="en-US"/>
+        </w:rPr>
+        <w:t xml:space="preserve"> </w:t>
+      </w:r>
+      <w:hyperlink r:id="rId23" w:history="1">
+        <w:r>
+          <w:rPr>
+            <w:rStyle w:val="Lienhypertexte"/>
+          </w:rPr>
+          <w:t>superapi.furosha.com</w:t>
+        </w:r>
+      </w:hyperlink>
     </w:p>
     <w:p>
       <w:pPr>
@@ -980,7 +3837,7 @@
           <w:b/>
           <w:bCs/>
         </w:rPr>
-        <w:t>Objectifs pour les futurs projets :</w:t>
+        <w:t>README :</w:t>
       </w:r>
     </w:p>
     <w:p>
@@ -988,12 +3845,51 @@
         <w:pStyle w:val="NormalWeb"/>
         <w:numPr>
           <w:ilvl w:val="1"/>
-          <w:numId w:val="15"/>
-        </w:numPr>
-        <w:spacing w:before="100" w:beforeAutospacing="1" w:after="100" w:afterAutospacing="1"/>
-      </w:pPr>
-      <w:r>
-        <w:t>Identifiez les compétences à améliorer ou les objectifs à atteindre pour vos prochains travaux.</w:t>
+          <w:numId w:val="17"/>
+        </w:numPr>
+        <w:spacing w:before="100" w:beforeAutospacing="1" w:after="100" w:afterAutospacing="1"/>
+      </w:pPr>
+      <w:r>
+        <w:t>Incluez un fichier README complet et structuré contenant :</w:t>
+      </w:r>
+    </w:p>
+    <w:p>
+      <w:pPr>
+        <w:pStyle w:val="NormalWeb"/>
+        <w:numPr>
+          <w:ilvl w:val="2"/>
+          <w:numId w:val="17"/>
+        </w:numPr>
+        <w:spacing w:before="100" w:beforeAutospacing="1" w:after="100" w:afterAutospacing="1"/>
+      </w:pPr>
+      <w:r>
+        <w:t>Une description du projet.</w:t>
+      </w:r>
+    </w:p>
+    <w:p>
+      <w:pPr>
+        <w:pStyle w:val="NormalWeb"/>
+        <w:numPr>
+          <w:ilvl w:val="2"/>
+          <w:numId w:val="17"/>
+        </w:numPr>
+        <w:spacing w:before="100" w:beforeAutospacing="1" w:after="100" w:afterAutospacing="1"/>
+      </w:pPr>
+      <w:r>
+        <w:t>Les instructions d’installation et d’utilisation.</w:t>
+      </w:r>
+    </w:p>
+    <w:p>
+      <w:pPr>
+        <w:pStyle w:val="NormalWeb"/>
+        <w:numPr>
+          <w:ilvl w:val="2"/>
+          <w:numId w:val="17"/>
+        </w:numPr>
+        <w:spacing w:before="100" w:beforeAutospacing="1" w:after="100" w:afterAutospacing="1"/>
+      </w:pPr>
+      <w:r>
+        <w:t>Les prérequis et outils utilisés.</w:t>
       </w:r>
     </w:p>
     <w:p>
@@ -1014,209 +3910,6 @@
         <w:pStyle w:val="NormalWeb"/>
         <w:numPr>
           <w:ilvl w:val="0"/>
-          <w:numId w:val="16"/>
-        </w:numPr>
-        <w:spacing w:before="100" w:beforeAutospacing="1" w:after="100" w:afterAutospacing="1"/>
-      </w:pPr>
-      <w:r>
-        <w:t>Auto-évaluation objective et bien argumentée.</w:t>
-      </w:r>
-    </w:p>
-    <w:p>
-      <w:pPr>
-        <w:pStyle w:val="NormalWeb"/>
-        <w:numPr>
-          <w:ilvl w:val="0"/>
-          <w:numId w:val="16"/>
-        </w:numPr>
-        <w:spacing w:before="100" w:beforeAutospacing="1" w:after="100" w:afterAutospacing="1"/>
-      </w:pPr>
-      <w:r>
-        <w:t>Objectifs pertinents et réalistes.</w:t>
-      </w:r>
-    </w:p>
-    <w:p/>
-    <w:p>
-      <w:pPr>
-        <w:pStyle w:val="Titre1"/>
-      </w:pPr>
-      <w:r>
-        <w:rPr>
-          <w:rStyle w:val="lev"/>
-          <w:b/>
-          <w:bCs/>
-        </w:rPr>
-        <w:t>V</w:t>
-      </w:r>
-      <w:r>
-        <w:rPr>
-          <w:rStyle w:val="lev"/>
-          <w:b/>
-          <w:bCs/>
-        </w:rPr>
-        <w:t>I. Code</w:t>
-      </w:r>
-    </w:p>
-    <w:p>
-      <w:pPr>
-        <w:pStyle w:val="Titre2"/>
-      </w:pPr>
-      <w:r>
-        <w:rPr>
-          <w:rStyle w:val="lev"/>
-          <w:b/>
-          <w:bCs/>
-        </w:rPr>
-        <w:t>Lien GitHub :</w:t>
-      </w:r>
-    </w:p>
-    <w:p>
-      <w:pPr>
-        <w:pStyle w:val="NormalWeb"/>
-        <w:numPr>
-          <w:ilvl w:val="1"/>
-          <w:numId w:val="17"/>
-        </w:numPr>
-        <w:spacing w:before="100" w:beforeAutospacing="1" w:after="100" w:afterAutospacing="1"/>
-      </w:pPr>
-      <w:r>
-        <w:t>Ajoutez un lien vers votre dépôt GitHub et vérifiez qu’il est accessible.</w:t>
-      </w:r>
-    </w:p>
-    <w:p>
-      <w:pPr>
-        <w:pStyle w:val="NormalWeb"/>
-        <w:numPr>
-          <w:ilvl w:val="1"/>
-          <w:numId w:val="17"/>
-        </w:numPr>
-        <w:spacing w:before="100" w:beforeAutospacing="1" w:after="100" w:afterAutospacing="1"/>
-      </w:pPr>
-      <w:r>
-        <w:t xml:space="preserve">Organisez votre dépôt en plusieurs dossiers (ex. : </w:t>
-      </w:r>
-      <w:proofErr w:type="spellStart"/>
-      <w:r>
-        <w:rPr>
-          <w:rStyle w:val="CodeHTML"/>
-        </w:rPr>
-        <w:t>src</w:t>
-      </w:r>
-      <w:proofErr w:type="spellEnd"/>
-      <w:r>
-        <w:t xml:space="preserve"> pour le code source, </w:t>
-      </w:r>
-      <w:r>
-        <w:rPr>
-          <w:rStyle w:val="CodeHTML"/>
-        </w:rPr>
-        <w:t>images</w:t>
-      </w:r>
-      <w:r>
-        <w:t xml:space="preserve"> pour les images et ressources, </w:t>
-      </w:r>
-      <w:r>
-        <w:rPr>
-          <w:rStyle w:val="CodeHTML"/>
-        </w:rPr>
-        <w:t>docs</w:t>
-      </w:r>
-      <w:r>
-        <w:t xml:space="preserve"> pour la documentation</w:t>
-      </w:r>
-      <w:proofErr w:type="gramStart"/>
-      <w:r>
-        <w:t xml:space="preserve"> ….</w:t>
-      </w:r>
-      <w:proofErr w:type="gramEnd"/>
-      <w:r>
-        <w:t>). Assurez-vous que chaque dossier a une utilité claire et est bien structuré.</w:t>
-      </w:r>
-    </w:p>
-    <w:p>
-      <w:pPr>
-        <w:pStyle w:val="Titre2"/>
-      </w:pPr>
-      <w:r>
-        <w:rPr>
-          <w:rStyle w:val="lev"/>
-          <w:b/>
-          <w:bCs/>
-        </w:rPr>
-        <w:t>README :</w:t>
-      </w:r>
-    </w:p>
-    <w:p>
-      <w:pPr>
-        <w:pStyle w:val="NormalWeb"/>
-        <w:numPr>
-          <w:ilvl w:val="1"/>
-          <w:numId w:val="17"/>
-        </w:numPr>
-        <w:spacing w:before="100" w:beforeAutospacing="1" w:after="100" w:afterAutospacing="1"/>
-      </w:pPr>
-      <w:r>
-        <w:t>Incluez un fichier README complet et structuré contenant :</w:t>
-      </w:r>
-    </w:p>
-    <w:p>
-      <w:pPr>
-        <w:pStyle w:val="NormalWeb"/>
-        <w:numPr>
-          <w:ilvl w:val="2"/>
-          <w:numId w:val="17"/>
-        </w:numPr>
-        <w:spacing w:before="100" w:beforeAutospacing="1" w:after="100" w:afterAutospacing="1"/>
-      </w:pPr>
-      <w:r>
-        <w:t>Une description du projet.</w:t>
-      </w:r>
-    </w:p>
-    <w:p>
-      <w:pPr>
-        <w:pStyle w:val="NormalWeb"/>
-        <w:numPr>
-          <w:ilvl w:val="2"/>
-          <w:numId w:val="17"/>
-        </w:numPr>
-        <w:spacing w:before="100" w:beforeAutospacing="1" w:after="100" w:afterAutospacing="1"/>
-      </w:pPr>
-      <w:r>
-        <w:lastRenderedPageBreak/>
-        <w:t>Les instructions d’installation et d’utilisation.</w:t>
-      </w:r>
-    </w:p>
-    <w:p>
-      <w:pPr>
-        <w:pStyle w:val="NormalWeb"/>
-        <w:numPr>
-          <w:ilvl w:val="2"/>
-          <w:numId w:val="17"/>
-        </w:numPr>
-        <w:spacing w:before="100" w:beforeAutospacing="1" w:after="100" w:afterAutospacing="1"/>
-      </w:pPr>
-      <w:r>
-        <w:t>Les prérequis et outils utilisés.</w:t>
-      </w:r>
-    </w:p>
-    <w:p>
-      <w:pPr>
-        <w:pStyle w:val="Titre3"/>
-      </w:pPr>
-      <w:r>
-        <w:rPr>
-          <w:rStyle w:val="lev"/>
-          <w:b/>
-          <w:bCs/>
-        </w:rPr>
-        <w:t>Critères d’évaluation :</w:t>
-      </w:r>
-    </w:p>
-    <w:p>
-      <w:pPr>
-        <w:pStyle w:val="NormalWeb"/>
-        <w:numPr>
-          <w:ilvl w:val="0"/>
           <w:numId w:val="18"/>
         </w:numPr>
         <w:spacing w:before="100" w:beforeAutospacing="1" w:after="100" w:afterAutospacing="1"/>
@@ -1260,8 +3953,8 @@
       </w:pPr>
     </w:p>
     <w:sectPr>
-      <w:headerReference w:type="default" r:id="rId8"/>
-      <w:footerReference w:type="default" r:id="rId9"/>
+      <w:headerReference w:type="default" r:id="rId24"/>
+      <w:footerReference w:type="default" r:id="rId25"/>
       <w:pgSz w:w="11906" w:h="16838"/>
       <w:pgMar w:top="720" w:right="720" w:bottom="720" w:left="720" w:header="708" w:footer="708" w:gutter="0"/>
       <w:cols w:space="708"/>
@@ -1272,7 +3965,7 @@
 </file>
 
 <file path=word/endnotes.xml><?xml version="1.0" encoding="utf-8"?>
-<w:endnotes xmlns:wpc="http://schemas.microsoft.com/office/word/2010/wordprocessingCanvas" xmlns:cx="http://schemas.microsoft.com/office/drawing/2014/chartex" xmlns:mc="http://schemas.openxmlformats.org/markup-compatibility/2006" xmlns:o="urn:schemas-microsoft-com:office:office" xmlns:r="http://schemas.openxmlformats.org/officeDocument/2006/relationships" xmlns:m="http://schemas.openxmlformats.org/officeDocument/2006/math" xmlns:v="urn:schemas-microsoft-com:vml" xmlns:wp14="http://schemas.microsoft.com/office/word/2010/wordprocessingDrawing" xmlns:wp="http://schemas.openxmlformats.org/drawingml/2006/wordprocessingDrawing" xmlns:w10="urn:schemas-microsoft-com:office:word" xmlns:w="http://schemas.openxmlformats.org/wordprocessingml/2006/main" xmlns:w14="http://schemas.microsoft.com/office/word/2010/wordml" xmlns:w15="http://schemas.microsoft.com/office/word/2012/wordml" xmlns:w16se="http://schemas.microsoft.com/office/word/2015/wordml/symex" xmlns:wpg="http://schemas.microsoft.com/office/word/2010/wordprocessingGroup" xmlns:wpi="http://schemas.microsoft.com/office/word/2010/wordprocessingInk" xmlns:wne="http://schemas.microsoft.com/office/word/2006/wordml" xmlns:wps="http://schemas.microsoft.com/office/word/2010/wordprocessingShape" mc:Ignorable="w14 w15 w16se wp14">
+<w:endnotes xmlns:wpc="http://schemas.microsoft.com/office/word/2010/wordprocessingCanvas" xmlns:cx="http://schemas.microsoft.com/office/drawing/2014/chartex" xmlns:cx1="http://schemas.microsoft.com/office/drawing/2015/9/8/chartex" xmlns:cx2="http://schemas.microsoft.com/office/drawing/2015/10/21/chartex" xmlns:cx3="http://schemas.microsoft.com/office/drawing/2016/5/9/chartex" xmlns:cx4="http://schemas.microsoft.com/office/drawing/2016/5/10/chartex" xmlns:cx5="http://schemas.microsoft.com/office/drawing/2016/5/11/chartex" xmlns:cx6="http://schemas.microsoft.com/office/drawing/2016/5/12/chartex" xmlns:cx7="http://schemas.microsoft.com/office/drawing/2016/5/13/chartex" xmlns:cx8="http://schemas.microsoft.com/office/drawing/2016/5/14/chartex" xmlns:mc="http://schemas.openxmlformats.org/markup-compatibility/2006" xmlns:aink="http://schemas.microsoft.com/office/drawing/2016/ink" xmlns:am3d="http://schemas.microsoft.com/office/drawing/2017/model3d" xmlns:o="urn:schemas-microsoft-com:office:office" xmlns:oel="http://schemas.microsoft.com/office/2019/extlst" xmlns:r="http://schemas.openxmlformats.org/officeDocument/2006/relationships" xmlns:m="http://schemas.openxmlformats.org/officeDocument/2006/math" xmlns:v="urn:schemas-microsoft-com:vml" xmlns:wp14="http://schemas.microsoft.com/office/word/2010/wordprocessingDrawing" xmlns:wp="http://schemas.openxmlformats.org/drawingml/2006/wordprocessingDrawing" xmlns:w10="urn:schemas-microsoft-com:office:word" xmlns:w="http://schemas.openxmlformats.org/wordprocessingml/2006/main" xmlns:w14="http://schemas.microsoft.com/office/word/2010/wordml" xmlns:w15="http://schemas.microsoft.com/office/word/2012/wordml" xmlns:w16cex="http://schemas.microsoft.com/office/word/2018/wordml/cex" xmlns:w16cid="http://schemas.microsoft.com/office/word/2016/wordml/cid" xmlns:w16="http://schemas.microsoft.com/office/word/2018/wordml" xmlns:w16du="http://schemas.microsoft.com/office/word/2023/wordml/word16du" xmlns:w16sdtdh="http://schemas.microsoft.com/office/word/2020/wordml/sdtdatahash" xmlns:w16sdtfl="http://schemas.microsoft.com/office/word/2024/wordml/sdtformatlock" xmlns:w16se="http://schemas.microsoft.com/office/word/2015/wordml/symex" xmlns:wpg="http://schemas.microsoft.com/office/word/2010/wordprocessingGroup" xmlns:wpi="http://schemas.microsoft.com/office/word/2010/wordprocessingInk" xmlns:wne="http://schemas.microsoft.com/office/word/2006/wordml" xmlns:wps="http://schemas.microsoft.com/office/word/2010/wordprocessingShape" mc:Ignorable="w14 w15 w16se w16cid w16 w16cex w16sdtdh w16sdtfl w16du wp14">
   <w:endnote w:type="separator" w:id="-1">
     <w:p>
       <w:r>
@@ -1291,7 +3984,7 @@
 </file>
 
 <file path=word/footer1.xml><?xml version="1.0" encoding="utf-8"?>
-<w:ftr xmlns:wpc="http://schemas.microsoft.com/office/word/2010/wordprocessingCanvas" xmlns:cx="http://schemas.microsoft.com/office/drawing/2014/chartex" xmlns:mc="http://schemas.openxmlformats.org/markup-compatibility/2006" xmlns:o="urn:schemas-microsoft-com:office:office" xmlns:r="http://schemas.openxmlformats.org/officeDocument/2006/relationships" xmlns:m="http://schemas.openxmlformats.org/officeDocument/2006/math" xmlns:v="urn:schemas-microsoft-com:vml" xmlns:wp14="http://schemas.microsoft.com/office/word/2010/wordprocessingDrawing" xmlns:wp="http://schemas.openxmlformats.org/drawingml/2006/wordprocessingDrawing" xmlns:w10="urn:schemas-microsoft-com:office:word" xmlns:w="http://schemas.openxmlformats.org/wordprocessingml/2006/main" xmlns:w14="http://schemas.microsoft.com/office/word/2010/wordml" xmlns:w15="http://schemas.microsoft.com/office/word/2012/wordml" xmlns:w16se="http://schemas.microsoft.com/office/word/2015/wordml/symex" xmlns:wpg="http://schemas.microsoft.com/office/word/2010/wordprocessingGroup" xmlns:wpi="http://schemas.microsoft.com/office/word/2010/wordprocessingInk" xmlns:wne="http://schemas.microsoft.com/office/word/2006/wordml" xmlns:wps="http://schemas.microsoft.com/office/word/2010/wordprocessingShape" mc:Ignorable="w14 w15 w16se wp14">
+<w:ftr xmlns:wpc="http://schemas.microsoft.com/office/word/2010/wordprocessingCanvas" xmlns:cx="http://schemas.microsoft.com/office/drawing/2014/chartex" xmlns:cx1="http://schemas.microsoft.com/office/drawing/2015/9/8/chartex" xmlns:cx2="http://schemas.microsoft.com/office/drawing/2015/10/21/chartex" xmlns:cx3="http://schemas.microsoft.com/office/drawing/2016/5/9/chartex" xmlns:cx4="http://schemas.microsoft.com/office/drawing/2016/5/10/chartex" xmlns:cx5="http://schemas.microsoft.com/office/drawing/2016/5/11/chartex" xmlns:cx6="http://schemas.microsoft.com/office/drawing/2016/5/12/chartex" xmlns:cx7="http://schemas.microsoft.com/office/drawing/2016/5/13/chartex" xmlns:cx8="http://schemas.microsoft.com/office/drawing/2016/5/14/chartex" xmlns:mc="http://schemas.openxmlformats.org/markup-compatibility/2006" xmlns:aink="http://schemas.microsoft.com/office/drawing/2016/ink" xmlns:am3d="http://schemas.microsoft.com/office/drawing/2017/model3d" xmlns:o="urn:schemas-microsoft-com:office:office" xmlns:oel="http://schemas.microsoft.com/office/2019/extlst" xmlns:r="http://schemas.openxmlformats.org/officeDocument/2006/relationships" xmlns:m="http://schemas.openxmlformats.org/officeDocument/2006/math" xmlns:v="urn:schemas-microsoft-com:vml" xmlns:wp14="http://schemas.microsoft.com/office/word/2010/wordprocessingDrawing" xmlns:wp="http://schemas.openxmlformats.org/drawingml/2006/wordprocessingDrawing" xmlns:w10="urn:schemas-microsoft-com:office:word" xmlns:w="http://schemas.openxmlformats.org/wordprocessingml/2006/main" xmlns:w14="http://schemas.microsoft.com/office/word/2010/wordml" xmlns:w15="http://schemas.microsoft.com/office/word/2012/wordml" xmlns:w16cex="http://schemas.microsoft.com/office/word/2018/wordml/cex" xmlns:w16cid="http://schemas.microsoft.com/office/word/2016/wordml/cid" xmlns:w16="http://schemas.microsoft.com/office/word/2018/wordml" xmlns:w16du="http://schemas.microsoft.com/office/word/2023/wordml/word16du" xmlns:w16sdtdh="http://schemas.microsoft.com/office/word/2020/wordml/sdtdatahash" xmlns:w16sdtfl="http://schemas.microsoft.com/office/word/2024/wordml/sdtformatlock" xmlns:w16se="http://schemas.microsoft.com/office/word/2015/wordml/symex" xmlns:wpg="http://schemas.microsoft.com/office/word/2010/wordprocessingGroup" xmlns:wpi="http://schemas.microsoft.com/office/word/2010/wordprocessingInk" xmlns:wne="http://schemas.microsoft.com/office/word/2006/wordml" xmlns:wps="http://schemas.microsoft.com/office/word/2010/wordprocessingShape" mc:Ignorable="w14 w15 w16se w16cid w16 w16cex w16sdtdh w16sdtfl w16du wp14">
   <w:p>
     <w:pPr>
       <w:pBdr>
@@ -1363,7 +4056,7 @@
         <w:color w:val="000000"/>
         <w:szCs w:val="22"/>
       </w:rPr>
-      <w:t>BilanTP.docx</w:t>
+      <w:t>BilanTP-vue.js_superhero-Kyllian_Levent.docx</w:t>
     </w:r>
     <w:r>
       <w:rPr>
@@ -1520,7 +4213,7 @@
 </file>
 
 <file path=word/footnotes.xml><?xml version="1.0" encoding="utf-8"?>
-<w:footnotes xmlns:wpc="http://schemas.microsoft.com/office/word/2010/wordprocessingCanvas" xmlns:cx="http://schemas.microsoft.com/office/drawing/2014/chartex" xmlns:mc="http://schemas.openxmlformats.org/markup-compatibility/2006" xmlns:o="urn:schemas-microsoft-com:office:office" xmlns:r="http://schemas.openxmlformats.org/officeDocument/2006/relationships" xmlns:m="http://schemas.openxmlformats.org/officeDocument/2006/math" xmlns:v="urn:schemas-microsoft-com:vml" xmlns:wp14="http://schemas.microsoft.com/office/word/2010/wordprocessingDrawing" xmlns:wp="http://schemas.openxmlformats.org/drawingml/2006/wordprocessingDrawing" xmlns:w10="urn:schemas-microsoft-com:office:word" xmlns:w="http://schemas.openxmlformats.org/wordprocessingml/2006/main" xmlns:w14="http://schemas.microsoft.com/office/word/2010/wordml" xmlns:w15="http://schemas.microsoft.com/office/word/2012/wordml" xmlns:w16se="http://schemas.microsoft.com/office/word/2015/wordml/symex" xmlns:wpg="http://schemas.microsoft.com/office/word/2010/wordprocessingGroup" xmlns:wpi="http://schemas.microsoft.com/office/word/2010/wordprocessingInk" xmlns:wne="http://schemas.microsoft.com/office/word/2006/wordml" xmlns:wps="http://schemas.microsoft.com/office/word/2010/wordprocessingShape" mc:Ignorable="w14 w15 w16se wp14">
+<w:footnotes xmlns:wpc="http://schemas.microsoft.com/office/word/2010/wordprocessingCanvas" xmlns:cx="http://schemas.microsoft.com/office/drawing/2014/chartex" xmlns:cx1="http://schemas.microsoft.com/office/drawing/2015/9/8/chartex" xmlns:cx2="http://schemas.microsoft.com/office/drawing/2015/10/21/chartex" xmlns:cx3="http://schemas.microsoft.com/office/drawing/2016/5/9/chartex" xmlns:cx4="http://schemas.microsoft.com/office/drawing/2016/5/10/chartex" xmlns:cx5="http://schemas.microsoft.com/office/drawing/2016/5/11/chartex" xmlns:cx6="http://schemas.microsoft.com/office/drawing/2016/5/12/chartex" xmlns:cx7="http://schemas.microsoft.com/office/drawing/2016/5/13/chartex" xmlns:cx8="http://schemas.microsoft.com/office/drawing/2016/5/14/chartex" xmlns:mc="http://schemas.openxmlformats.org/markup-compatibility/2006" xmlns:aink="http://schemas.microsoft.com/office/drawing/2016/ink" xmlns:am3d="http://schemas.microsoft.com/office/drawing/2017/model3d" xmlns:o="urn:schemas-microsoft-com:office:office" xmlns:oel="http://schemas.microsoft.com/office/2019/extlst" xmlns:r="http://schemas.openxmlformats.org/officeDocument/2006/relationships" xmlns:m="http://schemas.openxmlformats.org/officeDocument/2006/math" xmlns:v="urn:schemas-microsoft-com:vml" xmlns:wp14="http://schemas.microsoft.com/office/word/2010/wordprocessingDrawing" xmlns:wp="http://schemas.openxmlformats.org/drawingml/2006/wordprocessingDrawing" xmlns:w10="urn:schemas-microsoft-com:office:word" xmlns:w="http://schemas.openxmlformats.org/wordprocessingml/2006/main" xmlns:w14="http://schemas.microsoft.com/office/word/2010/wordml" xmlns:w15="http://schemas.microsoft.com/office/word/2012/wordml" xmlns:w16cex="http://schemas.microsoft.com/office/word/2018/wordml/cex" xmlns:w16cid="http://schemas.microsoft.com/office/word/2016/wordml/cid" xmlns:w16="http://schemas.microsoft.com/office/word/2018/wordml" xmlns:w16du="http://schemas.microsoft.com/office/word/2023/wordml/word16du" xmlns:w16sdtdh="http://schemas.microsoft.com/office/word/2020/wordml/sdtdatahash" xmlns:w16sdtfl="http://schemas.microsoft.com/office/word/2024/wordml/sdtformatlock" xmlns:w16se="http://schemas.microsoft.com/office/word/2015/wordml/symex" xmlns:wpg="http://schemas.microsoft.com/office/word/2010/wordprocessingGroup" xmlns:wpi="http://schemas.microsoft.com/office/word/2010/wordprocessingInk" xmlns:wne="http://schemas.microsoft.com/office/word/2006/wordml" xmlns:wps="http://schemas.microsoft.com/office/word/2010/wordprocessingShape" mc:Ignorable="w14 w15 w16se w16cid w16 w16cex w16sdtdh w16sdtfl w16du wp14">
   <w:footnote w:type="separator" w:id="-1">
     <w:p>
       <w:r>
@@ -1539,7 +4232,7 @@
 </file>
 
 <file path=word/header1.xml><?xml version="1.0" encoding="utf-8"?>
-<w:hdr xmlns:wpc="http://schemas.microsoft.com/office/word/2010/wordprocessingCanvas" xmlns:cx="http://schemas.microsoft.com/office/drawing/2014/chartex" xmlns:mc="http://schemas.openxmlformats.org/markup-compatibility/2006" xmlns:o="urn:schemas-microsoft-com:office:office" xmlns:r="http://schemas.openxmlformats.org/officeDocument/2006/relationships" xmlns:m="http://schemas.openxmlformats.org/officeDocument/2006/math" xmlns:v="urn:schemas-microsoft-com:vml" xmlns:wp14="http://schemas.microsoft.com/office/word/2010/wordprocessingDrawing" xmlns:wp="http://schemas.openxmlformats.org/drawingml/2006/wordprocessingDrawing" xmlns:w10="urn:schemas-microsoft-com:office:word" xmlns:w="http://schemas.openxmlformats.org/wordprocessingml/2006/main" xmlns:w14="http://schemas.microsoft.com/office/word/2010/wordml" xmlns:w15="http://schemas.microsoft.com/office/word/2012/wordml" xmlns:w16se="http://schemas.microsoft.com/office/word/2015/wordml/symex" xmlns:wpg="http://schemas.microsoft.com/office/word/2010/wordprocessingGroup" xmlns:wpi="http://schemas.microsoft.com/office/word/2010/wordprocessingInk" xmlns:wne="http://schemas.microsoft.com/office/word/2006/wordml" xmlns:wps="http://schemas.microsoft.com/office/word/2010/wordprocessingShape" mc:Ignorable="w14 w15 w16se wp14">
+<w:hdr xmlns:wpc="http://schemas.microsoft.com/office/word/2010/wordprocessingCanvas" xmlns:cx="http://schemas.microsoft.com/office/drawing/2014/chartex" xmlns:cx1="http://schemas.microsoft.com/office/drawing/2015/9/8/chartex" xmlns:cx2="http://schemas.microsoft.com/office/drawing/2015/10/21/chartex" xmlns:cx3="http://schemas.microsoft.com/office/drawing/2016/5/9/chartex" xmlns:cx4="http://schemas.microsoft.com/office/drawing/2016/5/10/chartex" xmlns:cx5="http://schemas.microsoft.com/office/drawing/2016/5/11/chartex" xmlns:cx6="http://schemas.microsoft.com/office/drawing/2016/5/12/chartex" xmlns:cx7="http://schemas.microsoft.com/office/drawing/2016/5/13/chartex" xmlns:cx8="http://schemas.microsoft.com/office/drawing/2016/5/14/chartex" xmlns:mc="http://schemas.openxmlformats.org/markup-compatibility/2006" xmlns:aink="http://schemas.microsoft.com/office/drawing/2016/ink" xmlns:am3d="http://schemas.microsoft.com/office/drawing/2017/model3d" xmlns:o="urn:schemas-microsoft-com:office:office" xmlns:oel="http://schemas.microsoft.com/office/2019/extlst" xmlns:r="http://schemas.openxmlformats.org/officeDocument/2006/relationships" xmlns:m="http://schemas.openxmlformats.org/officeDocument/2006/math" xmlns:v="urn:schemas-microsoft-com:vml" xmlns:wp14="http://schemas.microsoft.com/office/word/2010/wordprocessingDrawing" xmlns:wp="http://schemas.openxmlformats.org/drawingml/2006/wordprocessingDrawing" xmlns:w10="urn:schemas-microsoft-com:office:word" xmlns:w="http://schemas.openxmlformats.org/wordprocessingml/2006/main" xmlns:w14="http://schemas.microsoft.com/office/word/2010/wordml" xmlns:w15="http://schemas.microsoft.com/office/word/2012/wordml" xmlns:w16cex="http://schemas.microsoft.com/office/word/2018/wordml/cex" xmlns:w16cid="http://schemas.microsoft.com/office/word/2016/wordml/cid" xmlns:w16="http://schemas.microsoft.com/office/word/2018/wordml" xmlns:w16du="http://schemas.microsoft.com/office/word/2023/wordml/word16du" xmlns:w16sdtdh="http://schemas.microsoft.com/office/word/2020/wordml/sdtdatahash" xmlns:w16sdtfl="http://schemas.microsoft.com/office/word/2024/wordml/sdtformatlock" xmlns:w16se="http://schemas.microsoft.com/office/word/2015/wordml/symex" xmlns:wpg="http://schemas.microsoft.com/office/word/2010/wordprocessingGroup" xmlns:wpi="http://schemas.microsoft.com/office/word/2010/wordprocessingInk" xmlns:wne="http://schemas.microsoft.com/office/word/2006/wordml" xmlns:wps="http://schemas.microsoft.com/office/word/2010/wordprocessingShape" mc:Ignorable="w14 w15 w16se w16cid w16 w16cex w16sdtdh w16sdtfl w16du wp14">
   <w:tbl>
     <w:tblPr>
       <w:tblW w:w="10451" w:type="dxa"/>
@@ -1841,7 +4534,7 @@
 </file>
 
 <file path=word/numbering.xml><?xml version="1.0" encoding="utf-8"?>
-<w:numbering xmlns:wpc="http://schemas.microsoft.com/office/word/2010/wordprocessingCanvas" xmlns:cx="http://schemas.microsoft.com/office/drawing/2014/chartex" xmlns:mc="http://schemas.openxmlformats.org/markup-compatibility/2006" xmlns:o="urn:schemas-microsoft-com:office:office" xmlns:r="http://schemas.openxmlformats.org/officeDocument/2006/relationships" xmlns:m="http://schemas.openxmlformats.org/officeDocument/2006/math" xmlns:v="urn:schemas-microsoft-com:vml" xmlns:wp14="http://schemas.microsoft.com/office/word/2010/wordprocessingDrawing" xmlns:wp="http://schemas.openxmlformats.org/drawingml/2006/wordprocessingDrawing" xmlns:w10="urn:schemas-microsoft-com:office:word" xmlns:w="http://schemas.openxmlformats.org/wordprocessingml/2006/main" xmlns:w14="http://schemas.microsoft.com/office/word/2010/wordml" xmlns:w15="http://schemas.microsoft.com/office/word/2012/wordml" xmlns:w16se="http://schemas.microsoft.com/office/word/2015/wordml/symex" xmlns:wpg="http://schemas.microsoft.com/office/word/2010/wordprocessingGroup" xmlns:wpi="http://schemas.microsoft.com/office/word/2010/wordprocessingInk" xmlns:wne="http://schemas.microsoft.com/office/word/2006/wordml" xmlns:wps="http://schemas.microsoft.com/office/word/2010/wordprocessingShape" mc:Ignorable="w14 w15 w16se wp14">
+<w:numbering xmlns:wpc="http://schemas.microsoft.com/office/word/2010/wordprocessingCanvas" xmlns:cx="http://schemas.microsoft.com/office/drawing/2014/chartex" xmlns:cx1="http://schemas.microsoft.com/office/drawing/2015/9/8/chartex" xmlns:cx2="http://schemas.microsoft.com/office/drawing/2015/10/21/chartex" xmlns:cx3="http://schemas.microsoft.com/office/drawing/2016/5/9/chartex" xmlns:cx4="http://schemas.microsoft.com/office/drawing/2016/5/10/chartex" xmlns:cx5="http://schemas.microsoft.com/office/drawing/2016/5/11/chartex" xmlns:cx6="http://schemas.microsoft.com/office/drawing/2016/5/12/chartex" xmlns:cx7="http://schemas.microsoft.com/office/drawing/2016/5/13/chartex" xmlns:cx8="http://schemas.microsoft.com/office/drawing/2016/5/14/chartex" xmlns:mc="http://schemas.openxmlformats.org/markup-compatibility/2006" xmlns:aink="http://schemas.microsoft.com/office/drawing/2016/ink" xmlns:am3d="http://schemas.microsoft.com/office/drawing/2017/model3d" xmlns:o="urn:schemas-microsoft-com:office:office" xmlns:oel="http://schemas.microsoft.com/office/2019/extlst" xmlns:r="http://schemas.openxmlformats.org/officeDocument/2006/relationships" xmlns:m="http://schemas.openxmlformats.org/officeDocument/2006/math" xmlns:v="urn:schemas-microsoft-com:vml" xmlns:wp14="http://schemas.microsoft.com/office/word/2010/wordprocessingDrawing" xmlns:wp="http://schemas.openxmlformats.org/drawingml/2006/wordprocessingDrawing" xmlns:w10="urn:schemas-microsoft-com:office:word" xmlns:w="http://schemas.openxmlformats.org/wordprocessingml/2006/main" xmlns:w14="http://schemas.microsoft.com/office/word/2010/wordml" xmlns:w15="http://schemas.microsoft.com/office/word/2012/wordml" xmlns:w16cex="http://schemas.microsoft.com/office/word/2018/wordml/cex" xmlns:w16cid="http://schemas.microsoft.com/office/word/2016/wordml/cid" xmlns:w16="http://schemas.microsoft.com/office/word/2018/wordml" xmlns:w16du="http://schemas.microsoft.com/office/word/2023/wordml/word16du" xmlns:w16sdtdh="http://schemas.microsoft.com/office/word/2020/wordml/sdtdatahash" xmlns:w16sdtfl="http://schemas.microsoft.com/office/word/2024/wordml/sdtformatlock" xmlns:w16se="http://schemas.microsoft.com/office/word/2015/wordml/symex" xmlns:wpg="http://schemas.microsoft.com/office/word/2010/wordprocessingGroup" xmlns:wpi="http://schemas.microsoft.com/office/word/2010/wordprocessingInk" xmlns:wne="http://schemas.microsoft.com/office/word/2006/wordml" xmlns:wps="http://schemas.microsoft.com/office/word/2010/wordprocessingShape" mc:Ignorable="w14 w15 w16se w16cid w16 w16cex w16sdtdh w16sdtfl w16du wp14">
   <w:abstractNum w:abstractNumId="0" w15:restartNumberingAfterBreak="0">
     <w:nsid w:val="06342FD6"/>
     <w:multiLevelType w:val="multilevel"/>
@@ -4498,61 +7191,61 @@
       </w:rPr>
     </w:lvl>
   </w:abstractNum>
-  <w:num w:numId="1">
+  <w:num w:numId="1" w16cid:durableId="1799954526">
     <w:abstractNumId w:val="14"/>
   </w:num>
-  <w:num w:numId="2">
+  <w:num w:numId="2" w16cid:durableId="140002614">
     <w:abstractNumId w:val="3"/>
   </w:num>
-  <w:num w:numId="3">
+  <w:num w:numId="3" w16cid:durableId="1597904226">
     <w:abstractNumId w:val="2"/>
   </w:num>
-  <w:num w:numId="4">
+  <w:num w:numId="4" w16cid:durableId="1580099013">
     <w:abstractNumId w:val="6"/>
   </w:num>
-  <w:num w:numId="5">
+  <w:num w:numId="5" w16cid:durableId="577786874">
     <w:abstractNumId w:val="18"/>
   </w:num>
-  <w:num w:numId="6">
+  <w:num w:numId="6" w16cid:durableId="73363012">
     <w:abstractNumId w:val="7"/>
   </w:num>
-  <w:num w:numId="7">
+  <w:num w:numId="7" w16cid:durableId="821236312">
     <w:abstractNumId w:val="17"/>
   </w:num>
-  <w:num w:numId="8">
+  <w:num w:numId="8" w16cid:durableId="751044326">
     <w:abstractNumId w:val="12"/>
   </w:num>
-  <w:num w:numId="9">
+  <w:num w:numId="9" w16cid:durableId="223876050">
     <w:abstractNumId w:val="16"/>
   </w:num>
-  <w:num w:numId="10">
+  <w:num w:numId="10" w16cid:durableId="1395738120">
     <w:abstractNumId w:val="15"/>
   </w:num>
-  <w:num w:numId="11">
+  <w:num w:numId="11" w16cid:durableId="1805275694">
     <w:abstractNumId w:val="1"/>
   </w:num>
-  <w:num w:numId="12">
+  <w:num w:numId="12" w16cid:durableId="1627274654">
     <w:abstractNumId w:val="9"/>
   </w:num>
-  <w:num w:numId="13">
+  <w:num w:numId="13" w16cid:durableId="885920605">
     <w:abstractNumId w:val="13"/>
   </w:num>
-  <w:num w:numId="14">
+  <w:num w:numId="14" w16cid:durableId="110125453">
     <w:abstractNumId w:val="5"/>
   </w:num>
-  <w:num w:numId="15">
+  <w:num w:numId="15" w16cid:durableId="1514297577">
     <w:abstractNumId w:val="10"/>
   </w:num>
-  <w:num w:numId="16">
+  <w:num w:numId="16" w16cid:durableId="489250425">
     <w:abstractNumId w:val="8"/>
   </w:num>
-  <w:num w:numId="17">
+  <w:num w:numId="17" w16cid:durableId="2026860114">
     <w:abstractNumId w:val="0"/>
   </w:num>
-  <w:num w:numId="18">
+  <w:num w:numId="18" w16cid:durableId="37171934">
     <w:abstractNumId w:val="4"/>
   </w:num>
-  <w:num w:numId="19">
+  <w:num w:numId="19" w16cid:durableId="1702896397">
     <w:abstractNumId w:val="11"/>
   </w:num>
   <w:numIdMacAtCleanup w:val="18"/>
@@ -4560,7 +7253,7 @@
 </file>
 
 <file path=word/styles.xml><?xml version="1.0" encoding="utf-8"?>
-<w:styles xmlns:mc="http://schemas.openxmlformats.org/markup-compatibility/2006" xmlns:r="http://schemas.openxmlformats.org/officeDocument/2006/relationships" xmlns:w="http://schemas.openxmlformats.org/wordprocessingml/2006/main" xmlns:w14="http://schemas.microsoft.com/office/word/2010/wordml" xmlns:w15="http://schemas.microsoft.com/office/word/2012/wordml" xmlns:w16se="http://schemas.microsoft.com/office/word/2015/wordml/symex" mc:Ignorable="w14 w15 w16se">
+<w:styles xmlns:mc="http://schemas.openxmlformats.org/markup-compatibility/2006" xmlns:r="http://schemas.openxmlformats.org/officeDocument/2006/relationships" xmlns:w="http://schemas.openxmlformats.org/wordprocessingml/2006/main" xmlns:w14="http://schemas.microsoft.com/office/word/2010/wordml" xmlns:w15="http://schemas.microsoft.com/office/word/2012/wordml" xmlns:w16cex="http://schemas.microsoft.com/office/word/2018/wordml/cex" xmlns:w16cid="http://schemas.microsoft.com/office/word/2016/wordml/cid" xmlns:w16="http://schemas.microsoft.com/office/word/2018/wordml" xmlns:w16du="http://schemas.microsoft.com/office/word/2023/wordml/word16du" xmlns:w16sdtdh="http://schemas.microsoft.com/office/word/2020/wordml/sdtdatahash" xmlns:w16sdtfl="http://schemas.microsoft.com/office/word/2024/wordml/sdtformatlock" xmlns:w16se="http://schemas.microsoft.com/office/word/2015/wordml/symex" mc:Ignorable="w14 w15 w16se w16cid w16 w16cex w16sdtdh w16sdtfl w16du">
   <w:docDefaults>
     <w:rPrDefault>
       <w:rPr>
@@ -4576,7 +7269,7 @@
       </w:pPr>
     </w:pPrDefault>
   </w:docDefaults>
-  <w:latentStyles w:defLockedState="0" w:defUIPriority="99" w:defSemiHidden="0" w:defUnhideWhenUsed="0" w:defQFormat="0" w:count="371">
+  <w:latentStyles w:defLockedState="0" w:defUIPriority="99" w:defSemiHidden="0" w:defUnhideWhenUsed="0" w:defQFormat="0" w:count="376">
     <w:lsdException w:name="Normal" w:uiPriority="0" w:qFormat="1"/>
     <w:lsdException w:name="heading 1" w:uiPriority="0" w:qFormat="1"/>
     <w:lsdException w:name="heading 2" w:semiHidden="1" w:uiPriority="0" w:unhideWhenUsed="1" w:qFormat="1"/>
@@ -4948,6 +7641,11 @@
     <w:lsdException w:name="List Table 5 Dark Accent 6" w:uiPriority="50"/>
     <w:lsdException w:name="List Table 6 Colorful Accent 6" w:uiPriority="51"/>
     <w:lsdException w:name="List Table 7 Colorful Accent 6" w:uiPriority="52"/>
+    <w:lsdException w:name="Mention" w:semiHidden="1" w:unhideWhenUsed="1"/>
+    <w:lsdException w:name="Smart Hyperlink" w:semiHidden="1" w:unhideWhenUsed="1"/>
+    <w:lsdException w:name="Hashtag" w:semiHidden="1" w:unhideWhenUsed="1"/>
+    <w:lsdException w:name="Unresolved Mention" w:semiHidden="1" w:unhideWhenUsed="1"/>
+    <w:lsdException w:name="Smart Link" w:semiHidden="1" w:unhideWhenUsed="1"/>
   </w:latentStyles>
   <w:style w:type="paragraph" w:default="1" w:styleId="Normal">
     <w:name w:val="Normal"/>
@@ -5176,7 +7874,6 @@
   <w:style w:type="character" w:default="1" w:styleId="Policepardfaut">
     <w:name w:val="Default Paragraph Font"/>
     <w:uiPriority w:val="1"/>
-    <w:semiHidden/>
     <w:unhideWhenUsed/>
   </w:style>
   <w:style w:type="table" w:default="1" w:styleId="TableauNormal">
@@ -5520,8 +8217,8 @@
       </w:tblBorders>
     </w:tblPr>
   </w:style>
-  <w:style w:type="character" w:customStyle="1" w:styleId="UnresolvedMention">
-    <w:name w:val="Unresolved Mention"/>
+  <w:style w:type="character" w:customStyle="1" w:styleId="Mentionnonrsolue1">
+    <w:name w:val="Mention non résolue1"/>
     <w:basedOn w:val="Policepardfaut"/>
     <w:uiPriority w:val="99"/>
     <w:semiHidden/>
@@ -5880,6 +8577,18 @@
     <w:name w:val="hljs-comment"/>
     <w:basedOn w:val="Policepardfaut"/>
     <w:rsid w:val="0036494A"/>
+  </w:style>
+  <w:style w:type="character" w:styleId="Mentionnonrsolue">
+    <w:name w:val="Unresolved Mention"/>
+    <w:basedOn w:val="Policepardfaut"/>
+    <w:uiPriority w:val="99"/>
+    <w:semiHidden/>
+    <w:unhideWhenUsed/>
+    <w:rsid w:val="00857104"/>
+    <w:rPr>
+      <w:color w:val="605E5C"/>
+      <w:shd w:val="clear" w:color="auto" w:fill="E1DFDD"/>
+    </w:rPr>
   </w:style>
 </w:styles>
 </file>

</xml_diff>